<commit_message>
TD1 et TD2 mais sans commentaire
</commit_message>
<xml_diff>
--- a/TD/Liantsoa_GSIMP-FI_n°02_TD1_monocouhe_2025.docx
+++ b/TD/Liantsoa_GSIMP-FI_n°02_TD1_monocouhe_2025.docx
@@ -2551,7 +2551,7 @@
               <w:jc w:val="center"/>
             </w:pPr>
             <w:r>
-              <w:t>27004</w:t>
+              <w:t>27004.00</w:t>
             </w:r>
           </w:p>
         </w:tc>
@@ -2690,7 +2690,7 @@
               <w:jc w:val="center"/>
             </w:pPr>
             <w:r>
-              <w:t>10093.490</w:t>
+              <w:t>10093.49</w:t>
             </w:r>
           </w:p>
         </w:tc>
@@ -2829,7 +2829,7 @@
               <w:jc w:val="center"/>
             </w:pPr>
             <w:r>
-              <w:t>2450.657</w:t>
+              <w:t>2450.66</w:t>
             </w:r>
           </w:p>
         </w:tc>
@@ -2937,7 +2937,7 @@
               <w:jc w:val="center"/>
             </w:pPr>
             <w:r>
-              <w:t>0.3294</w:t>
+              <w:t>0.33</w:t>
             </w:r>
           </w:p>
         </w:tc>
@@ -3045,7 +3045,7 @@
               <w:jc w:val="center"/>
             </w:pPr>
             <w:r>
-              <w:t>0</w:t>
+              <w:t>0.00</w:t>
             </w:r>
           </w:p>
         </w:tc>
@@ -3153,7 +3153,7 @@
               <w:jc w:val="center"/>
             </w:pPr>
             <w:r>
-              <w:t>0</w:t>
+              <w:t>0.00</w:t>
             </w:r>
           </w:p>
         </w:tc>
@@ -3462,8 +3462,6 @@
         </w:rPr>
         <w:t>, remplir le tableau suivant :</w:t>
       </w:r>
-      <w:bookmarkStart w:id="4" w:name="_GoBack"/>
-      <w:bookmarkEnd w:id="4"/>
     </w:p>
     <w:p>
       <w:pPr>
@@ -3785,24 +3783,13 @@
           </w:tcPr>
           <w:p>
             <w:pPr>
-              <w:autoSpaceDE w:val="0"/>
-              <w:autoSpaceDN w:val="0"/>
-              <w:adjustRightInd w:val="0"/>
-              <w:spacing w:beforeLines="50" w:before="120" w:line="360" w:lineRule="auto"/>
-              <w:ind w:right="480"/>
-              <w:jc w:val="right"/>
-              <w:rPr>
-                <w:rFonts w:cs="Arial"/>
-                <w:bCs/>
-              </w:rPr>
-            </w:pPr>
-            <w:r>
-              <w:rPr>
-                <w:rFonts w:ascii="Calibri" w:hAnsi="Calibri" w:cs="Calibri"/>
-                <w:color w:val="000000"/>
-                <w:sz w:val="22"/>
-                <w:szCs w:val="22"/>
-              </w:rPr>
+              <w:jc w:val="center"/>
+              <w:rPr>
+                <w:rFonts w:cs="Arial"/>
+                <w:bCs/>
+              </w:rPr>
+            </w:pPr>
+            <w:r>
               <w:t>1000.00</w:t>
             </w:r>
           </w:p>
@@ -3820,24 +3807,13 @@
           </w:tcPr>
           <w:p>
             <w:pPr>
-              <w:autoSpaceDE w:val="0"/>
-              <w:autoSpaceDN w:val="0"/>
-              <w:adjustRightInd w:val="0"/>
-              <w:spacing w:beforeLines="50" w:before="120" w:line="360" w:lineRule="auto"/>
-              <w:ind w:right="480"/>
-              <w:jc w:val="right"/>
-              <w:rPr>
-                <w:rFonts w:cs="Arial"/>
-                <w:bCs/>
-              </w:rPr>
-            </w:pPr>
-            <w:r>
-              <w:rPr>
-                <w:rFonts w:ascii="Calibri" w:hAnsi="Calibri" w:cs="Calibri"/>
-                <w:color w:val="000000"/>
-                <w:sz w:val="22"/>
-                <w:szCs w:val="22"/>
-              </w:rPr>
+              <w:jc w:val="center"/>
+              <w:rPr>
+                <w:rFonts w:cs="Arial"/>
+                <w:bCs/>
+              </w:rPr>
+            </w:pPr>
+            <w:r>
               <w:t>242.16</w:t>
             </w:r>
           </w:p>
@@ -3855,24 +3831,13 @@
           </w:tcPr>
           <w:p>
             <w:pPr>
-              <w:autoSpaceDE w:val="0"/>
-              <w:autoSpaceDN w:val="0"/>
-              <w:adjustRightInd w:val="0"/>
-              <w:spacing w:beforeLines="50" w:before="120" w:line="360" w:lineRule="auto"/>
-              <w:ind w:right="480"/>
-              <w:jc w:val="right"/>
-              <w:rPr>
-                <w:rFonts w:cs="Arial"/>
-                <w:bCs/>
-              </w:rPr>
-            </w:pPr>
-            <w:r>
-              <w:rPr>
-                <w:rFonts w:ascii="Calibri" w:hAnsi="Calibri" w:cs="Calibri"/>
-                <w:color w:val="000000"/>
-                <w:sz w:val="22"/>
-                <w:szCs w:val="22"/>
-              </w:rPr>
+              <w:jc w:val="center"/>
+              <w:rPr>
+                <w:rFonts w:cs="Arial"/>
+                <w:bCs/>
+              </w:rPr>
+            </w:pPr>
+            <w:r>
               <w:t>72.28</w:t>
             </w:r>
           </w:p>
@@ -3890,24 +3855,13 @@
           </w:tcPr>
           <w:p>
             <w:pPr>
-              <w:autoSpaceDE w:val="0"/>
-              <w:autoSpaceDN w:val="0"/>
-              <w:adjustRightInd w:val="0"/>
-              <w:spacing w:beforeLines="50" w:before="120" w:line="360" w:lineRule="auto"/>
-              <w:ind w:right="480"/>
-              <w:jc w:val="right"/>
-              <w:rPr>
-                <w:rFonts w:cs="Arial"/>
-                <w:bCs/>
-              </w:rPr>
-            </w:pPr>
-            <w:r>
-              <w:rPr>
-                <w:rFonts w:ascii="Calibri" w:hAnsi="Calibri" w:cs="Calibri"/>
-                <w:color w:val="000000"/>
-                <w:sz w:val="22"/>
-                <w:szCs w:val="22"/>
-              </w:rPr>
+              <w:jc w:val="center"/>
+              <w:rPr>
+                <w:rFonts w:cs="Arial"/>
+                <w:bCs/>
+              </w:rPr>
+            </w:pPr>
+            <w:r>
               <w:t>36.21</w:t>
             </w:r>
           </w:p>
@@ -3925,24 +3879,13 @@
           </w:tcPr>
           <w:p>
             <w:pPr>
-              <w:autoSpaceDE w:val="0"/>
-              <w:autoSpaceDN w:val="0"/>
-              <w:adjustRightInd w:val="0"/>
-              <w:spacing w:beforeLines="50" w:before="120" w:line="360" w:lineRule="auto"/>
-              <w:ind w:right="480"/>
-              <w:jc w:val="right"/>
-              <w:rPr>
-                <w:rFonts w:cs="Arial"/>
-                <w:bCs/>
-              </w:rPr>
-            </w:pPr>
-            <w:r>
-              <w:rPr>
-                <w:rFonts w:ascii="Calibri" w:hAnsi="Calibri" w:cs="Calibri"/>
-                <w:color w:val="000000"/>
-                <w:sz w:val="22"/>
-                <w:szCs w:val="22"/>
-              </w:rPr>
+              <w:jc w:val="center"/>
+              <w:rPr>
+                <w:rFonts w:cs="Arial"/>
+                <w:bCs/>
+              </w:rPr>
+            </w:pPr>
+            <w:r>
               <w:t>30.00</w:t>
             </w:r>
           </w:p>
@@ -4006,24 +3949,13 @@
           </w:tcPr>
           <w:p>
             <w:pPr>
-              <w:autoSpaceDE w:val="0"/>
-              <w:autoSpaceDN w:val="0"/>
-              <w:adjustRightInd w:val="0"/>
-              <w:spacing w:beforeLines="50" w:before="120" w:line="360" w:lineRule="auto"/>
-              <w:ind w:right="480"/>
-              <w:jc w:val="right"/>
-              <w:rPr>
-                <w:rFonts w:cs="Arial"/>
-                <w:bCs/>
-              </w:rPr>
-            </w:pPr>
-            <w:r>
-              <w:rPr>
-                <w:rFonts w:ascii="Calibri" w:hAnsi="Calibri" w:cs="Calibri"/>
-                <w:color w:val="000000"/>
-                <w:sz w:val="22"/>
-                <w:szCs w:val="22"/>
-              </w:rPr>
+              <w:jc w:val="center"/>
+              <w:rPr>
+                <w:rFonts w:cs="Arial"/>
+                <w:bCs/>
+              </w:rPr>
+            </w:pPr>
+            <w:r>
               <w:t>-650.00</w:t>
             </w:r>
           </w:p>
@@ -4041,24 +3973,13 @@
           </w:tcPr>
           <w:p>
             <w:pPr>
-              <w:autoSpaceDE w:val="0"/>
-              <w:autoSpaceDN w:val="0"/>
-              <w:adjustRightInd w:val="0"/>
-              <w:spacing w:beforeLines="50" w:before="120" w:line="360" w:lineRule="auto"/>
-              <w:ind w:right="480"/>
-              <w:jc w:val="right"/>
-              <w:rPr>
-                <w:rFonts w:cs="Arial"/>
-                <w:bCs/>
-              </w:rPr>
-            </w:pPr>
-            <w:r>
-              <w:rPr>
-                <w:rFonts w:ascii="Calibri" w:hAnsi="Calibri" w:cs="Calibri"/>
-                <w:color w:val="000000"/>
-                <w:sz w:val="22"/>
-                <w:szCs w:val="22"/>
-              </w:rPr>
+              <w:jc w:val="center"/>
+              <w:rPr>
+                <w:rFonts w:cs="Arial"/>
+                <w:bCs/>
+              </w:rPr>
+            </w:pPr>
+            <w:r>
               <w:t>-256.55</w:t>
             </w:r>
           </w:p>
@@ -4076,24 +3997,13 @@
           </w:tcPr>
           <w:p>
             <w:pPr>
-              <w:autoSpaceDE w:val="0"/>
-              <w:autoSpaceDN w:val="0"/>
-              <w:adjustRightInd w:val="0"/>
-              <w:spacing w:beforeLines="50" w:before="120" w:line="360" w:lineRule="auto"/>
-              <w:ind w:right="480"/>
-              <w:jc w:val="right"/>
-              <w:rPr>
-                <w:rFonts w:cs="Arial"/>
-                <w:bCs/>
-              </w:rPr>
-            </w:pPr>
-            <w:r>
-              <w:rPr>
-                <w:rFonts w:ascii="Calibri" w:hAnsi="Calibri" w:cs="Calibri"/>
-                <w:color w:val="000000"/>
-                <w:sz w:val="22"/>
-                <w:szCs w:val="22"/>
-              </w:rPr>
+              <w:jc w:val="center"/>
+              <w:rPr>
+                <w:rFonts w:cs="Arial"/>
+                <w:bCs/>
+              </w:rPr>
+            </w:pPr>
+            <w:r>
               <w:t>-125.17</w:t>
             </w:r>
           </w:p>
@@ -4111,24 +4021,13 @@
           </w:tcPr>
           <w:p>
             <w:pPr>
-              <w:autoSpaceDE w:val="0"/>
-              <w:autoSpaceDN w:val="0"/>
-              <w:adjustRightInd w:val="0"/>
-              <w:spacing w:beforeLines="50" w:before="120" w:line="360" w:lineRule="auto"/>
-              <w:ind w:right="480"/>
-              <w:jc w:val="right"/>
-              <w:rPr>
-                <w:rFonts w:cs="Arial"/>
-                <w:bCs/>
-              </w:rPr>
-            </w:pPr>
-            <w:r>
-              <w:rPr>
-                <w:rFonts w:ascii="Calibri" w:hAnsi="Calibri" w:cs="Calibri"/>
-                <w:color w:val="000000"/>
-                <w:sz w:val="22"/>
-                <w:szCs w:val="22"/>
-              </w:rPr>
+              <w:jc w:val="center"/>
+              <w:rPr>
+                <w:rFonts w:cs="Arial"/>
+                <w:bCs/>
+              </w:rPr>
+            </w:pPr>
+            <w:r>
               <w:t>-111.07</w:t>
             </w:r>
           </w:p>
@@ -4146,24 +4045,13 @@
           </w:tcPr>
           <w:p>
             <w:pPr>
-              <w:autoSpaceDE w:val="0"/>
-              <w:autoSpaceDN w:val="0"/>
-              <w:adjustRightInd w:val="0"/>
-              <w:spacing w:beforeLines="50" w:before="120" w:line="360" w:lineRule="auto"/>
-              <w:ind w:right="480"/>
-              <w:jc w:val="right"/>
-              <w:rPr>
-                <w:rFonts w:cs="Arial"/>
-                <w:bCs/>
-              </w:rPr>
-            </w:pPr>
-            <w:r>
-              <w:rPr>
-                <w:rFonts w:ascii="Calibri" w:hAnsi="Calibri" w:cs="Calibri"/>
-                <w:color w:val="000000"/>
-                <w:sz w:val="22"/>
-                <w:szCs w:val="22"/>
-              </w:rPr>
+              <w:jc w:val="center"/>
+              <w:rPr>
+                <w:rFonts w:cs="Arial"/>
+                <w:bCs/>
+              </w:rPr>
+            </w:pPr>
+            <w:r>
               <w:t>-120.00</w:t>
             </w:r>
           </w:p>
@@ -4227,24 +4115,13 @@
           </w:tcPr>
           <w:p>
             <w:pPr>
-              <w:autoSpaceDE w:val="0"/>
-              <w:autoSpaceDN w:val="0"/>
-              <w:adjustRightInd w:val="0"/>
-              <w:spacing w:beforeLines="50" w:before="120" w:line="360" w:lineRule="auto"/>
-              <w:ind w:right="480"/>
-              <w:jc w:val="right"/>
-              <w:rPr>
-                <w:rFonts w:cs="Arial"/>
-                <w:bCs/>
-              </w:rPr>
-            </w:pPr>
-            <w:r>
-              <w:rPr>
-                <w:rFonts w:ascii="Calibri" w:hAnsi="Calibri" w:cs="Calibri"/>
-                <w:color w:val="000000"/>
-                <w:sz w:val="22"/>
-                <w:szCs w:val="22"/>
-              </w:rPr>
+              <w:jc w:val="center"/>
+              <w:rPr>
+                <w:rFonts w:cs="Arial"/>
+                <w:bCs/>
+              </w:rPr>
+            </w:pPr>
+            <w:r>
               <w:t>30.00</w:t>
             </w:r>
           </w:p>
@@ -4262,24 +4139,13 @@
           </w:tcPr>
           <w:p>
             <w:pPr>
-              <w:autoSpaceDE w:val="0"/>
-              <w:autoSpaceDN w:val="0"/>
-              <w:adjustRightInd w:val="0"/>
-              <w:spacing w:beforeLines="50" w:before="120" w:line="360" w:lineRule="auto"/>
-              <w:ind w:right="480"/>
-              <w:jc w:val="right"/>
-              <w:rPr>
-                <w:rFonts w:cs="Arial"/>
-                <w:bCs/>
-              </w:rPr>
-            </w:pPr>
-            <w:r>
-              <w:rPr>
-                <w:rFonts w:ascii="Calibri" w:hAnsi="Calibri" w:cs="Calibri"/>
-                <w:color w:val="000000"/>
-                <w:sz w:val="22"/>
-                <w:szCs w:val="22"/>
-              </w:rPr>
+              <w:jc w:val="center"/>
+              <w:rPr>
+                <w:rFonts w:cs="Arial"/>
+                <w:bCs/>
+              </w:rPr>
+            </w:pPr>
+            <w:r>
               <w:t>30.61</w:t>
             </w:r>
           </w:p>
@@ -4297,24 +4163,13 @@
           </w:tcPr>
           <w:p>
             <w:pPr>
-              <w:autoSpaceDE w:val="0"/>
-              <w:autoSpaceDN w:val="0"/>
-              <w:adjustRightInd w:val="0"/>
-              <w:spacing w:beforeLines="50" w:before="120" w:line="360" w:lineRule="auto"/>
-              <w:ind w:right="480"/>
-              <w:jc w:val="right"/>
-              <w:rPr>
-                <w:rFonts w:cs="Arial"/>
-                <w:bCs/>
-              </w:rPr>
-            </w:pPr>
-            <w:r>
-              <w:rPr>
-                <w:rFonts w:ascii="Calibri" w:hAnsi="Calibri" w:cs="Calibri"/>
-                <w:color w:val="000000"/>
-                <w:sz w:val="22"/>
-                <w:szCs w:val="22"/>
-              </w:rPr>
+              <w:jc w:val="center"/>
+              <w:rPr>
+                <w:rFonts w:cs="Arial"/>
+                <w:bCs/>
+              </w:rPr>
+            </w:pPr>
+            <w:r>
               <w:t>36.21</w:t>
             </w:r>
           </w:p>
@@ -4332,24 +4187,13 @@
           </w:tcPr>
           <w:p>
             <w:pPr>
-              <w:autoSpaceDE w:val="0"/>
-              <w:autoSpaceDN w:val="0"/>
-              <w:adjustRightInd w:val="0"/>
-              <w:spacing w:beforeLines="50" w:before="120" w:line="360" w:lineRule="auto"/>
-              <w:ind w:right="480"/>
-              <w:jc w:val="right"/>
-              <w:rPr>
-                <w:rFonts w:cs="Arial"/>
-                <w:bCs/>
-              </w:rPr>
-            </w:pPr>
-            <w:r>
-              <w:rPr>
-                <w:rFonts w:ascii="Calibri" w:hAnsi="Calibri" w:cs="Calibri"/>
-                <w:color w:val="000000"/>
-                <w:sz w:val="22"/>
-                <w:szCs w:val="22"/>
-              </w:rPr>
+              <w:jc w:val="center"/>
+              <w:rPr>
+                <w:rFonts w:cs="Arial"/>
+                <w:bCs/>
+              </w:rPr>
+            </w:pPr>
+            <w:r>
               <w:t>72.28</w:t>
             </w:r>
           </w:p>
@@ -4367,24 +4211,13 @@
           </w:tcPr>
           <w:p>
             <w:pPr>
-              <w:autoSpaceDE w:val="0"/>
-              <w:autoSpaceDN w:val="0"/>
-              <w:adjustRightInd w:val="0"/>
-              <w:spacing w:beforeLines="50" w:before="120" w:line="360" w:lineRule="auto"/>
-              <w:ind w:right="480"/>
-              <w:jc w:val="right"/>
-              <w:rPr>
-                <w:rFonts w:cs="Arial"/>
-                <w:bCs/>
-              </w:rPr>
-            </w:pPr>
-            <w:r>
-              <w:rPr>
-                <w:rFonts w:ascii="Calibri" w:hAnsi="Calibri" w:cs="Calibri"/>
-                <w:color w:val="000000"/>
-                <w:sz w:val="22"/>
-                <w:szCs w:val="22"/>
-              </w:rPr>
+              <w:jc w:val="center"/>
+              <w:rPr>
+                <w:rFonts w:cs="Arial"/>
+                <w:bCs/>
+              </w:rPr>
+            </w:pPr>
+            <w:r>
               <w:t>1000.00</w:t>
             </w:r>
           </w:p>
@@ -4448,24 +4281,13 @@
           </w:tcPr>
           <w:p>
             <w:pPr>
-              <w:autoSpaceDE w:val="0"/>
-              <w:autoSpaceDN w:val="0"/>
-              <w:adjustRightInd w:val="0"/>
-              <w:spacing w:beforeLines="50" w:before="120" w:line="360" w:lineRule="auto"/>
-              <w:ind w:right="480"/>
-              <w:jc w:val="right"/>
-              <w:rPr>
-                <w:rFonts w:cs="Arial"/>
-                <w:bCs/>
-              </w:rPr>
-            </w:pPr>
-            <w:r>
-              <w:rPr>
-                <w:rFonts w:ascii="Calibri" w:hAnsi="Calibri" w:cs="Calibri"/>
-                <w:color w:val="000000"/>
-                <w:sz w:val="22"/>
-                <w:szCs w:val="22"/>
-              </w:rPr>
+              <w:jc w:val="center"/>
+              <w:rPr>
+                <w:rFonts w:cs="Arial"/>
+                <w:bCs/>
+              </w:rPr>
+            </w:pPr>
+            <w:r>
               <w:t>-120.00</w:t>
             </w:r>
           </w:p>
@@ -4483,24 +4305,13 @@
           </w:tcPr>
           <w:p>
             <w:pPr>
-              <w:autoSpaceDE w:val="0"/>
-              <w:autoSpaceDN w:val="0"/>
-              <w:adjustRightInd w:val="0"/>
-              <w:spacing w:beforeLines="50" w:before="120" w:line="360" w:lineRule="auto"/>
-              <w:ind w:right="480"/>
-              <w:jc w:val="right"/>
-              <w:rPr>
-                <w:rFonts w:cs="Arial"/>
-                <w:bCs/>
-              </w:rPr>
-            </w:pPr>
-            <w:r>
-              <w:rPr>
-                <w:rFonts w:ascii="Calibri" w:hAnsi="Calibri" w:cs="Calibri"/>
-                <w:color w:val="000000"/>
-                <w:sz w:val="22"/>
-                <w:szCs w:val="22"/>
-              </w:rPr>
+              <w:jc w:val="center"/>
+              <w:rPr>
+                <w:rFonts w:cs="Arial"/>
+                <w:bCs/>
+              </w:rPr>
+            </w:pPr>
+            <w:r>
               <w:t>-118.50</w:t>
             </w:r>
           </w:p>
@@ -4518,24 +4329,13 @@
           </w:tcPr>
           <w:p>
             <w:pPr>
-              <w:autoSpaceDE w:val="0"/>
-              <w:autoSpaceDN w:val="0"/>
-              <w:adjustRightInd w:val="0"/>
-              <w:spacing w:beforeLines="50" w:before="120" w:line="360" w:lineRule="auto"/>
-              <w:ind w:right="480"/>
-              <w:jc w:val="right"/>
-              <w:rPr>
-                <w:rFonts w:cs="Arial"/>
-                <w:bCs/>
-              </w:rPr>
-            </w:pPr>
-            <w:r>
-              <w:rPr>
-                <w:rFonts w:ascii="Calibri" w:hAnsi="Calibri" w:cs="Calibri"/>
-                <w:color w:val="000000"/>
-                <w:sz w:val="22"/>
-                <w:szCs w:val="22"/>
-              </w:rPr>
+              <w:jc w:val="center"/>
+              <w:rPr>
+                <w:rFonts w:cs="Arial"/>
+                <w:bCs/>
+              </w:rPr>
+            </w:pPr>
+            <w:r>
               <w:t>-111.07</w:t>
             </w:r>
           </w:p>
@@ -4553,24 +4353,13 @@
           </w:tcPr>
           <w:p>
             <w:pPr>
-              <w:autoSpaceDE w:val="0"/>
-              <w:autoSpaceDN w:val="0"/>
-              <w:adjustRightInd w:val="0"/>
-              <w:spacing w:beforeLines="50" w:before="120" w:line="360" w:lineRule="auto"/>
-              <w:ind w:right="480"/>
-              <w:jc w:val="right"/>
-              <w:rPr>
-                <w:rFonts w:cs="Arial"/>
-                <w:bCs/>
-              </w:rPr>
-            </w:pPr>
-            <w:r>
-              <w:rPr>
-                <w:rFonts w:ascii="Calibri" w:hAnsi="Calibri" w:cs="Calibri"/>
-                <w:color w:val="000000"/>
-                <w:sz w:val="22"/>
-                <w:szCs w:val="22"/>
-              </w:rPr>
+              <w:jc w:val="center"/>
+              <w:rPr>
+                <w:rFonts w:cs="Arial"/>
+                <w:bCs/>
+              </w:rPr>
+            </w:pPr>
+            <w:r>
               <w:t>-125.17</w:t>
             </w:r>
           </w:p>
@@ -4588,24 +4377,13 @@
           </w:tcPr>
           <w:p>
             <w:pPr>
-              <w:autoSpaceDE w:val="0"/>
-              <w:autoSpaceDN w:val="0"/>
-              <w:adjustRightInd w:val="0"/>
-              <w:spacing w:beforeLines="50" w:before="120" w:line="360" w:lineRule="auto"/>
-              <w:ind w:right="480"/>
-              <w:jc w:val="right"/>
-              <w:rPr>
-                <w:rFonts w:cs="Arial"/>
-                <w:bCs/>
-              </w:rPr>
-            </w:pPr>
-            <w:r>
-              <w:rPr>
-                <w:rFonts w:ascii="Calibri" w:hAnsi="Calibri" w:cs="Calibri"/>
-                <w:color w:val="000000"/>
-                <w:sz w:val="22"/>
-                <w:szCs w:val="22"/>
-              </w:rPr>
+              <w:jc w:val="center"/>
+              <w:rPr>
+                <w:rFonts w:cs="Arial"/>
+                <w:bCs/>
+              </w:rPr>
+            </w:pPr>
+            <w:r>
               <w:t>-650.00</w:t>
             </w:r>
           </w:p>
@@ -4669,24 +4447,13 @@
           </w:tcPr>
           <w:p>
             <w:pPr>
-              <w:autoSpaceDE w:val="0"/>
-              <w:autoSpaceDN w:val="0"/>
-              <w:adjustRightInd w:val="0"/>
-              <w:spacing w:beforeLines="50" w:before="120" w:line="360" w:lineRule="auto"/>
-              <w:ind w:right="480"/>
-              <w:jc w:val="right"/>
-              <w:rPr>
-                <w:rFonts w:cs="Arial"/>
-                <w:bCs/>
-              </w:rPr>
-            </w:pPr>
-            <w:r>
-              <w:rPr>
-                <w:rFonts w:ascii="Calibri" w:hAnsi="Calibri" w:cs="Calibri"/>
-                <w:color w:val="000000"/>
-                <w:sz w:val="22"/>
-                <w:szCs w:val="22"/>
-              </w:rPr>
+              <w:jc w:val="center"/>
+              <w:rPr>
+                <w:rFonts w:cs="Arial"/>
+                <w:bCs/>
+              </w:rPr>
+            </w:pPr>
+            <w:r>
               <w:t>45.00</w:t>
             </w:r>
           </w:p>
@@ -4704,24 +4471,13 @@
           </w:tcPr>
           <w:p>
             <w:pPr>
-              <w:autoSpaceDE w:val="0"/>
-              <w:autoSpaceDN w:val="0"/>
-              <w:adjustRightInd w:val="0"/>
-              <w:spacing w:beforeLines="50" w:before="120" w:line="360" w:lineRule="auto"/>
-              <w:ind w:right="480"/>
-              <w:jc w:val="right"/>
-              <w:rPr>
-                <w:rFonts w:cs="Arial"/>
-                <w:bCs/>
-              </w:rPr>
-            </w:pPr>
-            <w:r>
-              <w:rPr>
-                <w:rFonts w:ascii="Calibri" w:hAnsi="Calibri" w:cs="Calibri"/>
-                <w:color w:val="000000"/>
-                <w:sz w:val="22"/>
-                <w:szCs w:val="22"/>
-              </w:rPr>
+              <w:jc w:val="center"/>
+              <w:rPr>
+                <w:rFonts w:cs="Arial"/>
+                <w:bCs/>
+              </w:rPr>
+            </w:pPr>
+            <w:r>
               <w:t>56.42</w:t>
             </w:r>
           </w:p>
@@ -4739,24 +4495,13 @@
           </w:tcPr>
           <w:p>
             <w:pPr>
-              <w:autoSpaceDE w:val="0"/>
-              <w:autoSpaceDN w:val="0"/>
-              <w:adjustRightInd w:val="0"/>
-              <w:spacing w:beforeLines="50" w:before="120" w:line="360" w:lineRule="auto"/>
-              <w:ind w:right="480"/>
-              <w:jc w:val="right"/>
-              <w:rPr>
-                <w:rFonts w:cs="Arial"/>
-                <w:bCs/>
-              </w:rPr>
-            </w:pPr>
-            <w:r>
-              <w:rPr>
-                <w:rFonts w:ascii="Calibri" w:hAnsi="Calibri" w:cs="Calibri"/>
-                <w:color w:val="000000"/>
-                <w:sz w:val="22"/>
-                <w:szCs w:val="22"/>
-              </w:rPr>
+              <w:jc w:val="center"/>
+              <w:rPr>
+                <w:rFonts w:cs="Arial"/>
+                <w:bCs/>
+              </w:rPr>
+            </w:pPr>
+            <w:r>
               <w:t>97.04</w:t>
             </w:r>
           </w:p>
@@ -4774,24 +4519,13 @@
           </w:tcPr>
           <w:p>
             <w:pPr>
-              <w:autoSpaceDE w:val="0"/>
-              <w:autoSpaceDN w:val="0"/>
-              <w:adjustRightInd w:val="0"/>
-              <w:spacing w:beforeLines="50" w:before="120" w:line="360" w:lineRule="auto"/>
-              <w:ind w:right="480"/>
-              <w:jc w:val="right"/>
-              <w:rPr>
-                <w:rFonts w:cs="Arial"/>
-                <w:bCs/>
-              </w:rPr>
-            </w:pPr>
-            <w:r>
-              <w:rPr>
-                <w:rFonts w:ascii="Calibri" w:hAnsi="Calibri" w:cs="Calibri"/>
-                <w:color w:val="000000"/>
-                <w:sz w:val="22"/>
-                <w:szCs w:val="22"/>
-              </w:rPr>
+              <w:jc w:val="center"/>
+              <w:rPr>
+                <w:rFonts w:cs="Arial"/>
+                <w:bCs/>
+              </w:rPr>
+            </w:pPr>
+            <w:r>
               <w:t>97.04</w:t>
             </w:r>
           </w:p>
@@ -4809,24 +4543,13 @@
           </w:tcPr>
           <w:p>
             <w:pPr>
-              <w:autoSpaceDE w:val="0"/>
-              <w:autoSpaceDN w:val="0"/>
-              <w:adjustRightInd w:val="0"/>
-              <w:spacing w:beforeLines="50" w:before="120" w:line="360" w:lineRule="auto"/>
-              <w:ind w:right="480"/>
-              <w:jc w:val="right"/>
-              <w:rPr>
-                <w:rFonts w:cs="Arial"/>
-                <w:bCs/>
-              </w:rPr>
-            </w:pPr>
-            <w:r>
-              <w:rPr>
-                <w:rFonts w:ascii="Calibri" w:hAnsi="Calibri" w:cs="Calibri"/>
-                <w:color w:val="000000"/>
-                <w:sz w:val="22"/>
-                <w:szCs w:val="22"/>
-              </w:rPr>
+              <w:jc w:val="center"/>
+              <w:rPr>
+                <w:rFonts w:cs="Arial"/>
+                <w:bCs/>
+              </w:rPr>
+            </w:pPr>
+            <w:r>
               <w:t>45.00</w:t>
             </w:r>
           </w:p>
@@ -4873,7 +4596,25 @@
                 <w:bCs/>
                 <w:vertAlign w:val="subscript"/>
               </w:rPr>
-              <w:t>6- [MPa]</w:t>
+              <w:t>6- [</w:t>
+            </w:r>
+            <w:proofErr w:type="spellStart"/>
+            <w:r>
+              <w:rPr>
+                <w:rFonts w:cs="Arial"/>
+                <w:bCs/>
+                <w:vertAlign w:val="subscript"/>
+              </w:rPr>
+              <w:t>MPa</w:t>
+            </w:r>
+            <w:proofErr w:type="spellEnd"/>
+            <w:r>
+              <w:rPr>
+                <w:rFonts w:cs="Arial"/>
+                <w:bCs/>
+                <w:vertAlign w:val="subscript"/>
+              </w:rPr>
+              <w:t>]</w:t>
             </w:r>
           </w:p>
         </w:tc>
@@ -4890,24 +4631,13 @@
           </w:tcPr>
           <w:p>
             <w:pPr>
-              <w:autoSpaceDE w:val="0"/>
-              <w:autoSpaceDN w:val="0"/>
-              <w:adjustRightInd w:val="0"/>
-              <w:spacing w:beforeLines="50" w:before="120" w:line="360" w:lineRule="auto"/>
-              <w:ind w:right="480"/>
-              <w:jc w:val="right"/>
-              <w:rPr>
-                <w:rFonts w:cs="Arial"/>
-                <w:bCs/>
-              </w:rPr>
-            </w:pPr>
-            <w:r>
-              <w:rPr>
-                <w:rFonts w:ascii="Calibri" w:hAnsi="Calibri" w:cs="Calibri"/>
-                <w:color w:val="000000"/>
-                <w:sz w:val="22"/>
-                <w:szCs w:val="22"/>
-              </w:rPr>
+              <w:jc w:val="center"/>
+              <w:rPr>
+                <w:rFonts w:cs="Arial"/>
+                <w:bCs/>
+              </w:rPr>
+            </w:pPr>
+            <w:r>
               <w:t>-45.00</w:t>
             </w:r>
           </w:p>
@@ -4925,24 +4655,13 @@
           </w:tcPr>
           <w:p>
             <w:pPr>
-              <w:autoSpaceDE w:val="0"/>
-              <w:autoSpaceDN w:val="0"/>
-              <w:adjustRightInd w:val="0"/>
-              <w:spacing w:beforeLines="50" w:before="120" w:line="360" w:lineRule="auto"/>
-              <w:ind w:right="480"/>
-              <w:jc w:val="right"/>
-              <w:rPr>
-                <w:rFonts w:cs="Arial"/>
-                <w:bCs/>
-              </w:rPr>
-            </w:pPr>
-            <w:r>
-              <w:rPr>
-                <w:rFonts w:ascii="Calibri" w:hAnsi="Calibri" w:cs="Calibri"/>
-                <w:color w:val="000000"/>
-                <w:sz w:val="22"/>
-                <w:szCs w:val="22"/>
-              </w:rPr>
+              <w:jc w:val="center"/>
+              <w:rPr>
+                <w:rFonts w:cs="Arial"/>
+                <w:bCs/>
+              </w:rPr>
+            </w:pPr>
+            <w:r>
               <w:t>-37.80</w:t>
             </w:r>
           </w:p>
@@ -4960,24 +4679,13 @@
           </w:tcPr>
           <w:p>
             <w:pPr>
-              <w:autoSpaceDE w:val="0"/>
-              <w:autoSpaceDN w:val="0"/>
-              <w:adjustRightInd w:val="0"/>
-              <w:spacing w:beforeLines="50" w:before="120" w:line="360" w:lineRule="auto"/>
-              <w:ind w:right="480"/>
-              <w:jc w:val="right"/>
-              <w:rPr>
-                <w:rFonts w:cs="Arial"/>
-                <w:bCs/>
-              </w:rPr>
-            </w:pPr>
-            <w:r>
-              <w:rPr>
-                <w:rFonts w:ascii="Calibri" w:hAnsi="Calibri" w:cs="Calibri"/>
-                <w:color w:val="000000"/>
-                <w:sz w:val="22"/>
-                <w:szCs w:val="22"/>
-              </w:rPr>
+              <w:jc w:val="center"/>
+              <w:rPr>
+                <w:rFonts w:cs="Arial"/>
+                <w:bCs/>
+              </w:rPr>
+            </w:pPr>
+            <w:r>
               <w:t>-30.84</w:t>
             </w:r>
           </w:p>
@@ -4995,24 +4703,13 @@
           </w:tcPr>
           <w:p>
             <w:pPr>
-              <w:autoSpaceDE w:val="0"/>
-              <w:autoSpaceDN w:val="0"/>
-              <w:adjustRightInd w:val="0"/>
-              <w:spacing w:beforeLines="50" w:before="120" w:line="360" w:lineRule="auto"/>
-              <w:ind w:right="480"/>
-              <w:jc w:val="right"/>
-              <w:rPr>
-                <w:rFonts w:cs="Arial"/>
-                <w:bCs/>
-              </w:rPr>
-            </w:pPr>
-            <w:r>
-              <w:rPr>
-                <w:rFonts w:ascii="Calibri" w:hAnsi="Calibri" w:cs="Calibri"/>
-                <w:color w:val="000000"/>
-                <w:sz w:val="22"/>
-                <w:szCs w:val="22"/>
-              </w:rPr>
+              <w:jc w:val="center"/>
+              <w:rPr>
+                <w:rFonts w:cs="Arial"/>
+                <w:bCs/>
+              </w:rPr>
+            </w:pPr>
+            <w:r>
               <w:t>-30.84</w:t>
             </w:r>
           </w:p>
@@ -5030,24 +4727,13 @@
           </w:tcPr>
           <w:p>
             <w:pPr>
-              <w:autoSpaceDE w:val="0"/>
-              <w:autoSpaceDN w:val="0"/>
-              <w:adjustRightInd w:val="0"/>
-              <w:spacing w:beforeLines="50" w:before="120" w:line="360" w:lineRule="auto"/>
-              <w:ind w:right="480"/>
-              <w:jc w:val="right"/>
-              <w:rPr>
-                <w:rFonts w:cs="Arial"/>
-                <w:bCs/>
-              </w:rPr>
-            </w:pPr>
-            <w:r>
-              <w:rPr>
-                <w:rFonts w:ascii="Calibri" w:hAnsi="Calibri" w:cs="Calibri"/>
-                <w:color w:val="000000"/>
-                <w:sz w:val="22"/>
-                <w:szCs w:val="22"/>
-              </w:rPr>
+              <w:jc w:val="center"/>
+              <w:rPr>
+                <w:rFonts w:cs="Arial"/>
+                <w:bCs/>
+              </w:rPr>
+            </w:pPr>
+            <w:r>
               <w:t>-45.00</w:t>
             </w:r>
           </w:p>
@@ -5129,24 +4815,13 @@
           </w:tcPr>
           <w:p>
             <w:pPr>
-              <w:autoSpaceDE w:val="0"/>
-              <w:autoSpaceDN w:val="0"/>
-              <w:adjustRightInd w:val="0"/>
-              <w:spacing w:beforeLines="50" w:before="120" w:line="360" w:lineRule="auto"/>
-              <w:ind w:right="480"/>
-              <w:jc w:val="right"/>
-              <w:rPr>
-                <w:rFonts w:cs="Arial"/>
-                <w:bCs/>
-              </w:rPr>
-            </w:pPr>
-            <w:r>
-              <w:rPr>
-                <w:rFonts w:ascii="Calibri" w:hAnsi="Calibri" w:cs="Calibri"/>
-                <w:color w:val="000000"/>
-                <w:sz w:val="22"/>
-                <w:szCs w:val="22"/>
-              </w:rPr>
+              <w:jc w:val="center"/>
+              <w:rPr>
+                <w:rFonts w:cs="Arial"/>
+                <w:bCs/>
+              </w:rPr>
+            </w:pPr>
+            <w:r>
               <w:t>30.39</w:t>
             </w:r>
           </w:p>
@@ -5164,24 +4839,13 @@
           </w:tcPr>
           <w:p>
             <w:pPr>
-              <w:autoSpaceDE w:val="0"/>
-              <w:autoSpaceDN w:val="0"/>
-              <w:adjustRightInd w:val="0"/>
-              <w:spacing w:beforeLines="50" w:before="120" w:line="360" w:lineRule="auto"/>
-              <w:ind w:right="480"/>
-              <w:jc w:val="right"/>
-              <w:rPr>
-                <w:rFonts w:cs="Arial"/>
-                <w:bCs/>
-              </w:rPr>
-            </w:pPr>
-            <w:r>
-              <w:rPr>
-                <w:rFonts w:ascii="Calibri" w:hAnsi="Calibri" w:cs="Calibri"/>
-                <w:color w:val="000000"/>
-                <w:sz w:val="22"/>
-                <w:szCs w:val="22"/>
-              </w:rPr>
+              <w:jc w:val="center"/>
+              <w:rPr>
+                <w:rFonts w:cs="Arial"/>
+                <w:bCs/>
+              </w:rPr>
+            </w:pPr>
+            <w:r>
               <w:t>30.39</w:t>
             </w:r>
           </w:p>
@@ -5199,24 +4863,13 @@
           </w:tcPr>
           <w:p>
             <w:pPr>
-              <w:autoSpaceDE w:val="0"/>
-              <w:autoSpaceDN w:val="0"/>
-              <w:adjustRightInd w:val="0"/>
-              <w:spacing w:beforeLines="50" w:before="120" w:line="360" w:lineRule="auto"/>
-              <w:ind w:right="480"/>
-              <w:jc w:val="right"/>
-              <w:rPr>
-                <w:rFonts w:cs="Arial"/>
-                <w:bCs/>
-              </w:rPr>
-            </w:pPr>
-            <w:r>
-              <w:rPr>
-                <w:rFonts w:ascii="Calibri" w:hAnsi="Calibri" w:cs="Calibri"/>
-                <w:color w:val="000000"/>
-                <w:sz w:val="22"/>
-                <w:szCs w:val="22"/>
-              </w:rPr>
+              <w:jc w:val="center"/>
+              <w:rPr>
+                <w:rFonts w:cs="Arial"/>
+                <w:bCs/>
+              </w:rPr>
+            </w:pPr>
+            <w:r>
               <w:t>30.39</w:t>
             </w:r>
           </w:p>
@@ -5234,24 +4887,13 @@
           </w:tcPr>
           <w:p>
             <w:pPr>
-              <w:autoSpaceDE w:val="0"/>
-              <w:autoSpaceDN w:val="0"/>
-              <w:adjustRightInd w:val="0"/>
-              <w:spacing w:beforeLines="50" w:before="120" w:line="360" w:lineRule="auto"/>
-              <w:ind w:right="480"/>
-              <w:jc w:val="right"/>
-              <w:rPr>
-                <w:rFonts w:cs="Arial"/>
-                <w:bCs/>
-              </w:rPr>
-            </w:pPr>
-            <w:r>
-              <w:rPr>
-                <w:rFonts w:ascii="Calibri" w:hAnsi="Calibri" w:cs="Calibri"/>
-                <w:color w:val="000000"/>
-                <w:sz w:val="22"/>
-                <w:szCs w:val="22"/>
-              </w:rPr>
+              <w:jc w:val="center"/>
+              <w:rPr>
+                <w:rFonts w:cs="Arial"/>
+                <w:bCs/>
+              </w:rPr>
+            </w:pPr>
+            <w:r>
               <w:t>30.39</w:t>
             </w:r>
           </w:p>
@@ -5269,24 +4911,13 @@
           </w:tcPr>
           <w:p>
             <w:pPr>
-              <w:autoSpaceDE w:val="0"/>
-              <w:autoSpaceDN w:val="0"/>
-              <w:adjustRightInd w:val="0"/>
-              <w:spacing w:beforeLines="50" w:before="120" w:line="360" w:lineRule="auto"/>
-              <w:ind w:right="480"/>
-              <w:jc w:val="right"/>
-              <w:rPr>
-                <w:rFonts w:cs="Arial"/>
-                <w:bCs/>
-              </w:rPr>
-            </w:pPr>
-            <w:r>
-              <w:rPr>
-                <w:rFonts w:ascii="Calibri" w:hAnsi="Calibri" w:cs="Calibri"/>
-                <w:color w:val="000000"/>
-                <w:sz w:val="22"/>
-                <w:szCs w:val="22"/>
-              </w:rPr>
+              <w:jc w:val="center"/>
+              <w:rPr>
+                <w:rFonts w:cs="Arial"/>
+                <w:bCs/>
+              </w:rPr>
+            </w:pPr>
+            <w:r>
               <w:t>30.39</w:t>
             </w:r>
           </w:p>
@@ -5368,24 +4999,13 @@
           </w:tcPr>
           <w:p>
             <w:pPr>
-              <w:autoSpaceDE w:val="0"/>
-              <w:autoSpaceDN w:val="0"/>
-              <w:adjustRightInd w:val="0"/>
-              <w:spacing w:beforeLines="50" w:before="120" w:line="360" w:lineRule="auto"/>
-              <w:ind w:right="480"/>
-              <w:jc w:val="right"/>
-              <w:rPr>
-                <w:rFonts w:cs="Arial"/>
-                <w:bCs/>
-              </w:rPr>
-            </w:pPr>
-            <w:r>
-              <w:rPr>
-                <w:rFonts w:ascii="Calibri" w:hAnsi="Calibri" w:cs="Calibri"/>
-                <w:color w:val="000000"/>
-                <w:sz w:val="22"/>
-                <w:szCs w:val="22"/>
-              </w:rPr>
+              <w:jc w:val="center"/>
+              <w:rPr>
+                <w:rFonts w:cs="Arial"/>
+                <w:bCs/>
+              </w:rPr>
+            </w:pPr>
+            <w:r>
               <w:t>-118.45</w:t>
             </w:r>
           </w:p>
@@ -5403,24 +5023,13 @@
           </w:tcPr>
           <w:p>
             <w:pPr>
-              <w:autoSpaceDE w:val="0"/>
-              <w:autoSpaceDN w:val="0"/>
-              <w:adjustRightInd w:val="0"/>
-              <w:spacing w:beforeLines="50" w:before="120" w:line="360" w:lineRule="auto"/>
-              <w:ind w:right="480"/>
-              <w:jc w:val="right"/>
-              <w:rPr>
-                <w:rFonts w:cs="Arial"/>
-                <w:bCs/>
-              </w:rPr>
-            </w:pPr>
-            <w:r>
-              <w:rPr>
-                <w:rFonts w:ascii="Calibri" w:hAnsi="Calibri" w:cs="Calibri"/>
-                <w:color w:val="000000"/>
-                <w:sz w:val="22"/>
-                <w:szCs w:val="22"/>
-              </w:rPr>
+              <w:jc w:val="center"/>
+              <w:rPr>
+                <w:rFonts w:cs="Arial"/>
+                <w:bCs/>
+              </w:rPr>
+            </w:pPr>
+            <w:r>
               <w:t>-118.45</w:t>
             </w:r>
           </w:p>
@@ -5438,24 +5047,13 @@
           </w:tcPr>
           <w:p>
             <w:pPr>
-              <w:autoSpaceDE w:val="0"/>
-              <w:autoSpaceDN w:val="0"/>
-              <w:adjustRightInd w:val="0"/>
-              <w:spacing w:beforeLines="50" w:before="120" w:line="360" w:lineRule="auto"/>
-              <w:ind w:right="480"/>
-              <w:jc w:val="right"/>
-              <w:rPr>
-                <w:rFonts w:cs="Arial"/>
-                <w:bCs/>
-              </w:rPr>
-            </w:pPr>
-            <w:r>
-              <w:rPr>
-                <w:rFonts w:ascii="Calibri" w:hAnsi="Calibri" w:cs="Calibri"/>
-                <w:color w:val="000000"/>
-                <w:sz w:val="22"/>
-                <w:szCs w:val="22"/>
-              </w:rPr>
+              <w:jc w:val="center"/>
+              <w:rPr>
+                <w:rFonts w:cs="Arial"/>
+                <w:bCs/>
+              </w:rPr>
+            </w:pPr>
+            <w:r>
               <w:t>-118.45</w:t>
             </w:r>
           </w:p>
@@ -5473,24 +5071,13 @@
           </w:tcPr>
           <w:p>
             <w:pPr>
-              <w:autoSpaceDE w:val="0"/>
-              <w:autoSpaceDN w:val="0"/>
-              <w:adjustRightInd w:val="0"/>
-              <w:spacing w:beforeLines="50" w:before="120" w:line="360" w:lineRule="auto"/>
-              <w:ind w:right="480"/>
-              <w:jc w:val="right"/>
-              <w:rPr>
-                <w:rFonts w:cs="Arial"/>
-                <w:bCs/>
-              </w:rPr>
-            </w:pPr>
-            <w:r>
-              <w:rPr>
-                <w:rFonts w:ascii="Calibri" w:hAnsi="Calibri" w:cs="Calibri"/>
-                <w:color w:val="000000"/>
-                <w:sz w:val="22"/>
-                <w:szCs w:val="22"/>
-              </w:rPr>
+              <w:jc w:val="center"/>
+              <w:rPr>
+                <w:rFonts w:cs="Arial"/>
+                <w:bCs/>
+              </w:rPr>
+            </w:pPr>
+            <w:r>
               <w:t>-118.45</w:t>
             </w:r>
           </w:p>
@@ -5508,24 +5095,13 @@
           </w:tcPr>
           <w:p>
             <w:pPr>
-              <w:autoSpaceDE w:val="0"/>
-              <w:autoSpaceDN w:val="0"/>
-              <w:adjustRightInd w:val="0"/>
-              <w:spacing w:beforeLines="50" w:before="120" w:line="360" w:lineRule="auto"/>
-              <w:ind w:right="480"/>
-              <w:jc w:val="right"/>
-              <w:rPr>
-                <w:rFonts w:cs="Arial"/>
-                <w:bCs/>
-              </w:rPr>
-            </w:pPr>
-            <w:r>
-              <w:rPr>
-                <w:rFonts w:ascii="Calibri" w:hAnsi="Calibri" w:cs="Calibri"/>
-                <w:color w:val="000000"/>
-                <w:sz w:val="22"/>
-                <w:szCs w:val="22"/>
-              </w:rPr>
+              <w:jc w:val="center"/>
+              <w:rPr>
+                <w:rFonts w:cs="Arial"/>
+                <w:bCs/>
+              </w:rPr>
+            </w:pPr>
+            <w:r>
               <w:t>-118.45</w:t>
             </w:r>
           </w:p>
@@ -5587,9 +5163,9 @@
       <w:pPr>
         <w:pStyle w:val="Titre4"/>
       </w:pPr>
-      <w:bookmarkStart w:id="5" w:name="_Toc149798668"/>
+      <w:bookmarkStart w:id="4" w:name="_Toc149798668"/>
     </w:p>
-    <w:bookmarkEnd w:id="5"/>
+    <w:bookmarkEnd w:id="4"/>
     <w:p>
       <w:pPr>
         <w:autoSpaceDE w:val="0"/>
@@ -5609,7 +5185,7 @@
         <w:pStyle w:val="Titre3"/>
         <w:jc w:val="left"/>
       </w:pPr>
-      <w:bookmarkStart w:id="6" w:name="_Toc149798669"/>
+      <w:bookmarkStart w:id="5" w:name="_Toc149798669"/>
       <w:r>
         <w:t>3.</w:t>
       </w:r>
@@ -5622,13 +5198,13 @@
       <w:r>
         <w:t>par tissu équilibré</w:t>
       </w:r>
-      <w:bookmarkEnd w:id="6"/>
+      <w:bookmarkEnd w:id="5"/>
     </w:p>
     <w:p>
       <w:pPr>
         <w:pStyle w:val="Titre4"/>
       </w:pPr>
-      <w:bookmarkStart w:id="7" w:name="_Toc149798670"/>
+      <w:bookmarkStart w:id="6" w:name="_Toc149798670"/>
       <w:r>
         <w:t>3.</w:t>
       </w:r>
@@ -5648,7 +5224,7 @@
       <w:r>
         <w:t>orthotropie</w:t>
       </w:r>
-      <w:bookmarkEnd w:id="7"/>
+      <w:bookmarkEnd w:id="6"/>
       <w:proofErr w:type="spellEnd"/>
     </w:p>
     <w:p>
@@ -6937,7 +6513,7 @@
       <w:r>
         <w:br w:type="page"/>
       </w:r>
-      <w:bookmarkStart w:id="8" w:name="_Toc149798671"/>
+      <w:bookmarkStart w:id="7" w:name="_Toc149798671"/>
       <w:r>
         <w:lastRenderedPageBreak/>
         <w:t>3.</w:t>
@@ -6951,7 +6527,7 @@
       <w:r>
         <w:t>Constantes pratiques</w:t>
       </w:r>
-      <w:bookmarkEnd w:id="8"/>
+      <w:bookmarkEnd w:id="7"/>
     </w:p>
     <w:p>
       <w:pPr>
@@ -7241,107 +6817,114 @@
                 <w:bCs/>
               </w:rPr>
               <w:tab/>
-              <w:t>[MPa]</w:t>
+              <w:t>[</w:t>
+            </w:r>
+            <w:proofErr w:type="spellStart"/>
+            <w:r>
+              <w:rPr>
+                <w:rFonts w:cs="Arial"/>
+                <w:bCs/>
+              </w:rPr>
+              <w:t>MPa</w:t>
+            </w:r>
+            <w:proofErr w:type="spellEnd"/>
+            <w:r>
+              <w:rPr>
+                <w:rFonts w:cs="Arial"/>
+                <w:bCs/>
+              </w:rPr>
+              <w:t>]</w:t>
             </w:r>
           </w:p>
         </w:tc>
         <w:tc>
           <w:tcPr>
             <w:tcW w:w="1524" w:type="dxa"/>
-            <w:vAlign w:val="center"/>
-          </w:tcPr>
-          <w:p>
-            <w:pPr>
-              <w:autoSpaceDE w:val="0"/>
-              <w:autoSpaceDN w:val="0"/>
-              <w:adjustRightInd w:val="0"/>
-              <w:spacing w:beforeLines="50" w:before="120" w:line="360" w:lineRule="auto"/>
-              <w:ind w:right="359"/>
-              <w:jc w:val="right"/>
-              <w:rPr>
-                <w:rFonts w:cs="Arial"/>
-                <w:bCs/>
-              </w:rPr>
-            </w:pPr>
+            <w:vAlign w:val="bottom"/>
+          </w:tcPr>
+          <w:p>
+            <w:pPr>
+              <w:jc w:val="center"/>
+              <w:rPr>
+                <w:rFonts w:cs="Arial"/>
+                <w:bCs/>
+              </w:rPr>
+            </w:pPr>
+            <w:r>
+              <w:t>18841.21</w:t>
+            </w:r>
           </w:p>
         </w:tc>
         <w:tc>
           <w:tcPr>
             <w:tcW w:w="1616" w:type="dxa"/>
-            <w:vAlign w:val="center"/>
-          </w:tcPr>
-          <w:p>
-            <w:pPr>
-              <w:autoSpaceDE w:val="0"/>
-              <w:autoSpaceDN w:val="0"/>
-              <w:adjustRightInd w:val="0"/>
-              <w:spacing w:beforeLines="50" w:before="120" w:line="360" w:lineRule="auto"/>
-              <w:ind w:right="359"/>
-              <w:jc w:val="right"/>
-              <w:rPr>
-                <w:rFonts w:cs="Arial"/>
-                <w:bCs/>
-              </w:rPr>
-            </w:pPr>
+            <w:vAlign w:val="bottom"/>
+          </w:tcPr>
+          <w:p>
+            <w:pPr>
+              <w:jc w:val="center"/>
+              <w:rPr>
+                <w:rFonts w:cs="Arial"/>
+                <w:bCs/>
+              </w:rPr>
+            </w:pPr>
+            <w:r>
+              <w:t>16209.50</w:t>
+            </w:r>
           </w:p>
         </w:tc>
         <w:tc>
           <w:tcPr>
             <w:tcW w:w="1528" w:type="dxa"/>
-            <w:vAlign w:val="center"/>
-          </w:tcPr>
-          <w:p>
-            <w:pPr>
-              <w:autoSpaceDE w:val="0"/>
-              <w:autoSpaceDN w:val="0"/>
-              <w:adjustRightInd w:val="0"/>
-              <w:spacing w:beforeLines="50" w:before="120" w:line="360" w:lineRule="auto"/>
-              <w:ind w:right="359"/>
-              <w:jc w:val="right"/>
-              <w:rPr>
-                <w:rFonts w:cs="Arial"/>
-                <w:bCs/>
-              </w:rPr>
-            </w:pPr>
+            <w:vAlign w:val="bottom"/>
+          </w:tcPr>
+          <w:p>
+            <w:pPr>
+              <w:jc w:val="center"/>
+              <w:rPr>
+                <w:rFonts w:cs="Arial"/>
+                <w:bCs/>
+              </w:rPr>
+            </w:pPr>
+            <w:r>
+              <w:t>9231.62</w:t>
+            </w:r>
           </w:p>
         </w:tc>
         <w:tc>
           <w:tcPr>
             <w:tcW w:w="1445" w:type="dxa"/>
-            <w:vAlign w:val="center"/>
-          </w:tcPr>
-          <w:p>
-            <w:pPr>
-              <w:autoSpaceDE w:val="0"/>
-              <w:autoSpaceDN w:val="0"/>
-              <w:adjustRightInd w:val="0"/>
-              <w:spacing w:beforeLines="50" w:before="120" w:line="360" w:lineRule="auto"/>
-              <w:ind w:right="359"/>
-              <w:jc w:val="right"/>
-              <w:rPr>
-                <w:rFonts w:cs="Arial"/>
-                <w:bCs/>
-              </w:rPr>
-            </w:pPr>
+            <w:vAlign w:val="bottom"/>
+          </w:tcPr>
+          <w:p>
+            <w:pPr>
+              <w:jc w:val="center"/>
+              <w:rPr>
+                <w:rFonts w:cs="Arial"/>
+                <w:bCs/>
+              </w:rPr>
+            </w:pPr>
+            <w:r>
+              <w:t>9231.62</w:t>
+            </w:r>
           </w:p>
         </w:tc>
         <w:tc>
           <w:tcPr>
             <w:tcW w:w="1343" w:type="dxa"/>
-          </w:tcPr>
-          <w:p>
-            <w:pPr>
-              <w:autoSpaceDE w:val="0"/>
-              <w:autoSpaceDN w:val="0"/>
-              <w:adjustRightInd w:val="0"/>
-              <w:spacing w:beforeLines="50" w:before="120" w:line="360" w:lineRule="auto"/>
-              <w:ind w:right="359"/>
-              <w:jc w:val="right"/>
-              <w:rPr>
-                <w:rFonts w:cs="Arial"/>
-                <w:bCs/>
-              </w:rPr>
-            </w:pPr>
+            <w:vAlign w:val="bottom"/>
+          </w:tcPr>
+          <w:p>
+            <w:pPr>
+              <w:jc w:val="center"/>
+              <w:rPr>
+                <w:rFonts w:cs="Arial"/>
+                <w:bCs/>
+              </w:rPr>
+            </w:pPr>
+            <w:r>
+              <w:t>18841.21</w:t>
+            </w:r>
           </w:p>
         </w:tc>
       </w:tr>
@@ -7400,100 +6983,91 @@
         <w:tc>
           <w:tcPr>
             <w:tcW w:w="1524" w:type="dxa"/>
-            <w:vAlign w:val="center"/>
-          </w:tcPr>
-          <w:p>
-            <w:pPr>
-              <w:autoSpaceDE w:val="0"/>
-              <w:autoSpaceDN w:val="0"/>
-              <w:adjustRightInd w:val="0"/>
-              <w:spacing w:beforeLines="50" w:before="120" w:line="360" w:lineRule="auto"/>
-              <w:ind w:right="359"/>
-              <w:jc w:val="right"/>
-              <w:rPr>
-                <w:rFonts w:cs="Arial"/>
-                <w:bCs/>
-              </w:rPr>
-            </w:pPr>
+            <w:vAlign w:val="bottom"/>
+          </w:tcPr>
+          <w:p>
+            <w:pPr>
+              <w:jc w:val="center"/>
+              <w:rPr>
+                <w:rFonts w:cs="Arial"/>
+                <w:bCs/>
+              </w:rPr>
+            </w:pPr>
+            <w:r>
+              <w:t>18841.21</w:t>
+            </w:r>
           </w:p>
         </w:tc>
         <w:tc>
           <w:tcPr>
             <w:tcW w:w="1616" w:type="dxa"/>
-            <w:vAlign w:val="center"/>
-          </w:tcPr>
-          <w:p>
-            <w:pPr>
-              <w:autoSpaceDE w:val="0"/>
-              <w:autoSpaceDN w:val="0"/>
-              <w:adjustRightInd w:val="0"/>
-              <w:spacing w:beforeLines="50" w:before="120" w:line="360" w:lineRule="auto"/>
-              <w:ind w:right="359"/>
-              <w:jc w:val="right"/>
-              <w:rPr>
-                <w:rFonts w:cs="Arial"/>
-                <w:bCs/>
-              </w:rPr>
-            </w:pPr>
+            <w:vAlign w:val="bottom"/>
+          </w:tcPr>
+          <w:p>
+            <w:pPr>
+              <w:jc w:val="center"/>
+              <w:rPr>
+                <w:rFonts w:cs="Arial"/>
+                <w:bCs/>
+              </w:rPr>
+            </w:pPr>
+            <w:r>
+              <w:t>16209.50</w:t>
+            </w:r>
           </w:p>
         </w:tc>
         <w:tc>
           <w:tcPr>
             <w:tcW w:w="1528" w:type="dxa"/>
-            <w:vAlign w:val="center"/>
-          </w:tcPr>
-          <w:p>
-            <w:pPr>
-              <w:autoSpaceDE w:val="0"/>
-              <w:autoSpaceDN w:val="0"/>
-              <w:adjustRightInd w:val="0"/>
-              <w:spacing w:beforeLines="50" w:before="120" w:line="360" w:lineRule="auto"/>
-              <w:ind w:right="359"/>
-              <w:jc w:val="right"/>
-              <w:rPr>
-                <w:rFonts w:cs="Arial"/>
-                <w:bCs/>
-              </w:rPr>
-            </w:pPr>
+            <w:vAlign w:val="bottom"/>
+          </w:tcPr>
+          <w:p>
+            <w:pPr>
+              <w:jc w:val="center"/>
+              <w:rPr>
+                <w:rFonts w:cs="Arial"/>
+                <w:bCs/>
+              </w:rPr>
+            </w:pPr>
+            <w:r>
+              <w:t>9231.62</w:t>
+            </w:r>
           </w:p>
         </w:tc>
         <w:tc>
           <w:tcPr>
             <w:tcW w:w="1445" w:type="dxa"/>
-            <w:vAlign w:val="center"/>
-          </w:tcPr>
-          <w:p>
-            <w:pPr>
-              <w:autoSpaceDE w:val="0"/>
-              <w:autoSpaceDN w:val="0"/>
-              <w:adjustRightInd w:val="0"/>
-              <w:spacing w:beforeLines="50" w:before="120" w:line="360" w:lineRule="auto"/>
-              <w:ind w:right="359"/>
-              <w:jc w:val="right"/>
-              <w:rPr>
-                <w:rFonts w:cs="Arial"/>
-                <w:bCs/>
-              </w:rPr>
-            </w:pPr>
+            <w:vAlign w:val="bottom"/>
+          </w:tcPr>
+          <w:p>
+            <w:pPr>
+              <w:jc w:val="center"/>
+              <w:rPr>
+                <w:rFonts w:cs="Arial"/>
+                <w:bCs/>
+              </w:rPr>
+            </w:pPr>
+            <w:r>
+              <w:t>9231.62</w:t>
+            </w:r>
           </w:p>
         </w:tc>
         <w:tc>
           <w:tcPr>
             <w:tcW w:w="1343" w:type="dxa"/>
-          </w:tcPr>
-          <w:p>
-            <w:pPr>
-              <w:autoSpaceDE w:val="0"/>
-              <w:autoSpaceDN w:val="0"/>
-              <w:adjustRightInd w:val="0"/>
-              <w:spacing w:beforeLines="50" w:before="120" w:line="360" w:lineRule="auto"/>
-              <w:ind w:right="359"/>
-              <w:jc w:val="right"/>
-              <w:rPr>
-                <w:rFonts w:cs="Arial"/>
-                <w:bCs/>
-              </w:rPr>
-            </w:pPr>
+            <w:vAlign w:val="bottom"/>
+          </w:tcPr>
+          <w:p>
+            <w:pPr>
+              <w:jc w:val="center"/>
+              <w:rPr>
+                <w:rFonts w:cs="Arial"/>
+                <w:bCs/>
+              </w:rPr>
+            </w:pPr>
+            <w:r>
+              <w:t>18841.21</w:t>
+            </w:r>
           </w:p>
         </w:tc>
       </w:tr>
@@ -7552,100 +7126,91 @@
         <w:tc>
           <w:tcPr>
             <w:tcW w:w="1524" w:type="dxa"/>
-            <w:vAlign w:val="center"/>
-          </w:tcPr>
-          <w:p>
-            <w:pPr>
-              <w:autoSpaceDE w:val="0"/>
-              <w:autoSpaceDN w:val="0"/>
-              <w:adjustRightInd w:val="0"/>
-              <w:spacing w:beforeLines="50" w:before="120" w:line="360" w:lineRule="auto"/>
-              <w:ind w:right="359"/>
-              <w:jc w:val="right"/>
-              <w:rPr>
-                <w:rFonts w:cs="Arial"/>
-                <w:bCs/>
-              </w:rPr>
-            </w:pPr>
+            <w:vAlign w:val="bottom"/>
+          </w:tcPr>
+          <w:p>
+            <w:pPr>
+              <w:jc w:val="center"/>
+              <w:rPr>
+                <w:rFonts w:cs="Arial"/>
+                <w:bCs/>
+              </w:rPr>
+            </w:pPr>
+            <w:r>
+              <w:t>2382.57</w:t>
+            </w:r>
           </w:p>
         </w:tc>
         <w:tc>
           <w:tcPr>
             <w:tcW w:w="1616" w:type="dxa"/>
-            <w:vAlign w:val="center"/>
-          </w:tcPr>
-          <w:p>
-            <w:pPr>
-              <w:autoSpaceDE w:val="0"/>
-              <w:autoSpaceDN w:val="0"/>
-              <w:adjustRightInd w:val="0"/>
-              <w:spacing w:beforeLines="50" w:before="120" w:line="360" w:lineRule="auto"/>
-              <w:ind w:right="359"/>
-              <w:jc w:val="right"/>
-              <w:rPr>
-                <w:rFonts w:cs="Arial"/>
-                <w:bCs/>
-              </w:rPr>
-            </w:pPr>
+            <w:vAlign w:val="bottom"/>
+          </w:tcPr>
+          <w:p>
+            <w:pPr>
+              <w:jc w:val="center"/>
+              <w:rPr>
+                <w:rFonts w:cs="Arial"/>
+                <w:bCs/>
+              </w:rPr>
+            </w:pPr>
+            <w:r>
+              <w:t>2595.74</w:t>
+            </w:r>
           </w:p>
         </w:tc>
         <w:tc>
           <w:tcPr>
             <w:tcW w:w="1528" w:type="dxa"/>
-            <w:vAlign w:val="center"/>
-          </w:tcPr>
-          <w:p>
-            <w:pPr>
-              <w:autoSpaceDE w:val="0"/>
-              <w:autoSpaceDN w:val="0"/>
-              <w:adjustRightInd w:val="0"/>
-              <w:spacing w:beforeLines="50" w:before="120" w:line="360" w:lineRule="auto"/>
-              <w:ind w:right="359"/>
-              <w:jc w:val="right"/>
-              <w:rPr>
-                <w:rFonts w:cs="Arial"/>
-                <w:bCs/>
-              </w:rPr>
-            </w:pPr>
+            <w:vAlign w:val="bottom"/>
+          </w:tcPr>
+          <w:p>
+            <w:pPr>
+              <w:jc w:val="center"/>
+              <w:rPr>
+                <w:rFonts w:cs="Arial"/>
+                <w:bCs/>
+              </w:rPr>
+            </w:pPr>
+            <w:r>
+              <w:t>5032.15</w:t>
+            </w:r>
           </w:p>
         </w:tc>
         <w:tc>
           <w:tcPr>
             <w:tcW w:w="1445" w:type="dxa"/>
-            <w:vAlign w:val="center"/>
-          </w:tcPr>
-          <w:p>
-            <w:pPr>
-              <w:autoSpaceDE w:val="0"/>
-              <w:autoSpaceDN w:val="0"/>
-              <w:adjustRightInd w:val="0"/>
-              <w:spacing w:beforeLines="50" w:before="120" w:line="360" w:lineRule="auto"/>
-              <w:ind w:right="359"/>
-              <w:jc w:val="right"/>
-              <w:rPr>
-                <w:rFonts w:cs="Arial"/>
-                <w:bCs/>
-              </w:rPr>
-            </w:pPr>
+            <w:vAlign w:val="bottom"/>
+          </w:tcPr>
+          <w:p>
+            <w:pPr>
+              <w:jc w:val="center"/>
+              <w:rPr>
+                <w:rFonts w:cs="Arial"/>
+                <w:bCs/>
+              </w:rPr>
+            </w:pPr>
+            <w:r>
+              <w:t>5032.15</w:t>
+            </w:r>
           </w:p>
         </w:tc>
         <w:tc>
           <w:tcPr>
             <w:tcW w:w="1343" w:type="dxa"/>
-          </w:tcPr>
-          <w:p>
-            <w:pPr>
-              <w:autoSpaceDE w:val="0"/>
-              <w:autoSpaceDN w:val="0"/>
-              <w:adjustRightInd w:val="0"/>
-              <w:spacing w:beforeLines="50" w:before="120" w:line="360" w:lineRule="auto"/>
-              <w:ind w:right="359"/>
-              <w:jc w:val="right"/>
-              <w:rPr>
-                <w:rFonts w:cs="Arial"/>
-                <w:bCs/>
-              </w:rPr>
-            </w:pPr>
+            <w:vAlign w:val="bottom"/>
+          </w:tcPr>
+          <w:p>
+            <w:pPr>
+              <w:jc w:val="center"/>
+              <w:rPr>
+                <w:rFonts w:cs="Arial"/>
+                <w:bCs/>
+              </w:rPr>
+            </w:pPr>
+            <w:r>
+              <w:t>2382.57</w:t>
+            </w:r>
           </w:p>
         </w:tc>
       </w:tr>
@@ -7689,100 +7254,91 @@
         <w:tc>
           <w:tcPr>
             <w:tcW w:w="1524" w:type="dxa"/>
-            <w:vAlign w:val="center"/>
-          </w:tcPr>
-          <w:p>
-            <w:pPr>
-              <w:autoSpaceDE w:val="0"/>
-              <w:autoSpaceDN w:val="0"/>
-              <w:adjustRightInd w:val="0"/>
-              <w:spacing w:beforeLines="50" w:before="120" w:line="360" w:lineRule="auto"/>
-              <w:ind w:right="359"/>
-              <w:jc w:val="right"/>
-              <w:rPr>
-                <w:rFonts w:cs="Arial"/>
-                <w:bCs/>
-              </w:rPr>
-            </w:pPr>
+            <w:vAlign w:val="bottom"/>
+          </w:tcPr>
+          <w:p>
+            <w:pPr>
+              <w:jc w:val="center"/>
+              <w:rPr>
+                <w:rFonts w:cs="Arial"/>
+                <w:bCs/>
+              </w:rPr>
+            </w:pPr>
+            <w:r>
+              <w:t>0.18</w:t>
+            </w:r>
           </w:p>
         </w:tc>
         <w:tc>
           <w:tcPr>
             <w:tcW w:w="1616" w:type="dxa"/>
-            <w:vAlign w:val="center"/>
-          </w:tcPr>
-          <w:p>
-            <w:pPr>
-              <w:autoSpaceDE w:val="0"/>
-              <w:autoSpaceDN w:val="0"/>
-              <w:adjustRightInd w:val="0"/>
-              <w:spacing w:beforeLines="50" w:before="120" w:line="360" w:lineRule="auto"/>
-              <w:ind w:right="359"/>
-              <w:jc w:val="right"/>
-              <w:rPr>
-                <w:rFonts w:cs="Arial"/>
-                <w:bCs/>
-              </w:rPr>
-            </w:pPr>
+            <w:vAlign w:val="bottom"/>
+          </w:tcPr>
+          <w:p>
+            <w:pPr>
+              <w:jc w:val="center"/>
+              <w:rPr>
+                <w:rFonts w:cs="Arial"/>
+                <w:bCs/>
+              </w:rPr>
+            </w:pPr>
+            <w:r>
+              <w:t>0.29</w:t>
+            </w:r>
           </w:p>
         </w:tc>
         <w:tc>
           <w:tcPr>
             <w:tcW w:w="1528" w:type="dxa"/>
-            <w:vAlign w:val="center"/>
-          </w:tcPr>
-          <w:p>
-            <w:pPr>
-              <w:autoSpaceDE w:val="0"/>
-              <w:autoSpaceDN w:val="0"/>
-              <w:adjustRightInd w:val="0"/>
-              <w:spacing w:beforeLines="50" w:before="120" w:line="360" w:lineRule="auto"/>
-              <w:ind w:right="359"/>
-              <w:jc w:val="right"/>
-              <w:rPr>
-                <w:rFonts w:cs="Arial"/>
-                <w:bCs/>
-              </w:rPr>
-            </w:pPr>
+            <w:vAlign w:val="bottom"/>
+          </w:tcPr>
+          <w:p>
+            <w:pPr>
+              <w:jc w:val="center"/>
+              <w:rPr>
+                <w:rFonts w:cs="Arial"/>
+                <w:bCs/>
+              </w:rPr>
+            </w:pPr>
+            <w:r>
+              <w:t>0.60</w:t>
+            </w:r>
           </w:p>
         </w:tc>
         <w:tc>
           <w:tcPr>
             <w:tcW w:w="1445" w:type="dxa"/>
-            <w:vAlign w:val="center"/>
-          </w:tcPr>
-          <w:p>
-            <w:pPr>
-              <w:autoSpaceDE w:val="0"/>
-              <w:autoSpaceDN w:val="0"/>
-              <w:adjustRightInd w:val="0"/>
-              <w:spacing w:beforeLines="50" w:before="120" w:line="360" w:lineRule="auto"/>
-              <w:ind w:right="359"/>
-              <w:jc w:val="right"/>
-              <w:rPr>
-                <w:rFonts w:cs="Arial"/>
-                <w:bCs/>
-              </w:rPr>
-            </w:pPr>
+            <w:vAlign w:val="bottom"/>
+          </w:tcPr>
+          <w:p>
+            <w:pPr>
+              <w:jc w:val="center"/>
+              <w:rPr>
+                <w:rFonts w:cs="Arial"/>
+                <w:bCs/>
+              </w:rPr>
+            </w:pPr>
+            <w:r>
+              <w:t>0.60</w:t>
+            </w:r>
           </w:p>
         </w:tc>
         <w:tc>
           <w:tcPr>
             <w:tcW w:w="1343" w:type="dxa"/>
-          </w:tcPr>
-          <w:p>
-            <w:pPr>
-              <w:autoSpaceDE w:val="0"/>
-              <w:autoSpaceDN w:val="0"/>
-              <w:adjustRightInd w:val="0"/>
-              <w:spacing w:beforeLines="50" w:before="120" w:line="360" w:lineRule="auto"/>
-              <w:ind w:right="359"/>
-              <w:jc w:val="right"/>
-              <w:rPr>
-                <w:rFonts w:cs="Arial"/>
-                <w:bCs/>
-              </w:rPr>
-            </w:pPr>
+            <w:vAlign w:val="bottom"/>
+          </w:tcPr>
+          <w:p>
+            <w:pPr>
+              <w:jc w:val="center"/>
+              <w:rPr>
+                <w:rFonts w:cs="Arial"/>
+                <w:bCs/>
+              </w:rPr>
+            </w:pPr>
+            <w:r>
+              <w:t>0.18</w:t>
+            </w:r>
           </w:p>
         </w:tc>
       </w:tr>
@@ -7826,100 +7382,91 @@
         <w:tc>
           <w:tcPr>
             <w:tcW w:w="1524" w:type="dxa"/>
-            <w:vAlign w:val="center"/>
-          </w:tcPr>
-          <w:p>
-            <w:pPr>
-              <w:autoSpaceDE w:val="0"/>
-              <w:autoSpaceDN w:val="0"/>
-              <w:adjustRightInd w:val="0"/>
-              <w:spacing w:beforeLines="50" w:before="120" w:line="360" w:lineRule="auto"/>
-              <w:ind w:right="359"/>
-              <w:jc w:val="right"/>
-              <w:rPr>
-                <w:rFonts w:cs="Arial"/>
-                <w:bCs/>
-              </w:rPr>
-            </w:pPr>
+            <w:vAlign w:val="bottom"/>
+          </w:tcPr>
+          <w:p>
+            <w:pPr>
+              <w:jc w:val="center"/>
+              <w:rPr>
+                <w:rFonts w:cs="Arial"/>
+                <w:bCs/>
+              </w:rPr>
+            </w:pPr>
+            <w:r>
+              <w:t>0.00</w:t>
+            </w:r>
           </w:p>
         </w:tc>
         <w:tc>
           <w:tcPr>
             <w:tcW w:w="1616" w:type="dxa"/>
-            <w:vAlign w:val="center"/>
-          </w:tcPr>
-          <w:p>
-            <w:pPr>
-              <w:autoSpaceDE w:val="0"/>
-              <w:autoSpaceDN w:val="0"/>
-              <w:adjustRightInd w:val="0"/>
-              <w:spacing w:beforeLines="50" w:before="120" w:line="360" w:lineRule="auto"/>
-              <w:ind w:right="359"/>
-              <w:jc w:val="right"/>
-              <w:rPr>
-                <w:rFonts w:cs="Arial"/>
-                <w:bCs/>
-              </w:rPr>
-            </w:pPr>
+            <w:vAlign w:val="bottom"/>
+          </w:tcPr>
+          <w:p>
+            <w:pPr>
+              <w:jc w:val="center"/>
+              <w:rPr>
+                <w:rFonts w:cs="Arial"/>
+                <w:bCs/>
+              </w:rPr>
+            </w:pPr>
+            <w:r>
+              <w:t>0.77</w:t>
+            </w:r>
           </w:p>
         </w:tc>
         <w:tc>
           <w:tcPr>
             <w:tcW w:w="1528" w:type="dxa"/>
-            <w:vAlign w:val="center"/>
-          </w:tcPr>
-          <w:p>
-            <w:pPr>
-              <w:autoSpaceDE w:val="0"/>
-              <w:autoSpaceDN w:val="0"/>
-              <w:adjustRightInd w:val="0"/>
-              <w:spacing w:beforeLines="50" w:before="120" w:line="360" w:lineRule="auto"/>
-              <w:ind w:right="359"/>
-              <w:jc w:val="right"/>
-              <w:rPr>
-                <w:rFonts w:cs="Arial"/>
-                <w:bCs/>
-              </w:rPr>
-            </w:pPr>
+            <w:vAlign w:val="bottom"/>
+          </w:tcPr>
+          <w:p>
+            <w:pPr>
+              <w:jc w:val="center"/>
+              <w:rPr>
+                <w:rFonts w:cs="Arial"/>
+                <w:bCs/>
+              </w:rPr>
+            </w:pPr>
+            <w:r>
+              <w:t>0.59</w:t>
+            </w:r>
           </w:p>
         </w:tc>
         <w:tc>
           <w:tcPr>
             <w:tcW w:w="1445" w:type="dxa"/>
-            <w:vAlign w:val="center"/>
-          </w:tcPr>
-          <w:p>
-            <w:pPr>
-              <w:autoSpaceDE w:val="0"/>
-              <w:autoSpaceDN w:val="0"/>
-              <w:adjustRightInd w:val="0"/>
-              <w:spacing w:beforeLines="50" w:before="120" w:line="360" w:lineRule="auto"/>
-              <w:ind w:right="359"/>
-              <w:jc w:val="right"/>
-              <w:rPr>
-                <w:rFonts w:cs="Arial"/>
-                <w:bCs/>
-              </w:rPr>
-            </w:pPr>
+            <w:vAlign w:val="bottom"/>
+          </w:tcPr>
+          <w:p>
+            <w:pPr>
+              <w:jc w:val="center"/>
+              <w:rPr>
+                <w:rFonts w:cs="Arial"/>
+                <w:bCs/>
+              </w:rPr>
+            </w:pPr>
+            <w:r>
+              <w:t>-0.59</w:t>
+            </w:r>
           </w:p>
         </w:tc>
         <w:tc>
           <w:tcPr>
             <w:tcW w:w="1343" w:type="dxa"/>
-          </w:tcPr>
-          <w:p>
-            <w:pPr>
-              <w:autoSpaceDE w:val="0"/>
-              <w:autoSpaceDN w:val="0"/>
-              <w:adjustRightInd w:val="0"/>
-              <w:spacing w:beforeLines="50" w:before="120" w:line="360" w:lineRule="auto"/>
-              <w:ind w:right="359"/>
-              <w:jc w:val="right"/>
-              <w:rPr>
-                <w:rFonts w:cs="Arial"/>
-                <w:bCs/>
-              </w:rPr>
-            </w:pPr>
+            <w:vAlign w:val="bottom"/>
+          </w:tcPr>
+          <w:p>
+            <w:pPr>
+              <w:jc w:val="center"/>
+              <w:rPr>
+                <w:rFonts w:cs="Arial"/>
+                <w:bCs/>
+              </w:rPr>
+            </w:pPr>
+            <w:r>
+              <w:t>0.00</w:t>
+            </w:r>
           </w:p>
         </w:tc>
       </w:tr>
@@ -7963,100 +7510,91 @@
         <w:tc>
           <w:tcPr>
             <w:tcW w:w="1524" w:type="dxa"/>
-            <w:vAlign w:val="center"/>
-          </w:tcPr>
-          <w:p>
-            <w:pPr>
-              <w:autoSpaceDE w:val="0"/>
-              <w:autoSpaceDN w:val="0"/>
-              <w:adjustRightInd w:val="0"/>
-              <w:spacing w:beforeLines="50" w:before="120" w:line="360" w:lineRule="auto"/>
-              <w:ind w:right="359"/>
-              <w:jc w:val="right"/>
-              <w:rPr>
-                <w:rFonts w:cs="Arial"/>
-                <w:bCs/>
-              </w:rPr>
-            </w:pPr>
+            <w:vAlign w:val="bottom"/>
+          </w:tcPr>
+          <w:p>
+            <w:pPr>
+              <w:jc w:val="center"/>
+              <w:rPr>
+                <w:rFonts w:cs="Arial"/>
+                <w:bCs/>
+              </w:rPr>
+            </w:pPr>
+            <w:r>
+              <w:t>0.00</w:t>
+            </w:r>
           </w:p>
         </w:tc>
         <w:tc>
           <w:tcPr>
             <w:tcW w:w="1616" w:type="dxa"/>
-            <w:vAlign w:val="center"/>
-          </w:tcPr>
-          <w:p>
-            <w:pPr>
-              <w:autoSpaceDE w:val="0"/>
-              <w:autoSpaceDN w:val="0"/>
-              <w:adjustRightInd w:val="0"/>
-              <w:spacing w:beforeLines="50" w:before="120" w:line="360" w:lineRule="auto"/>
-              <w:ind w:right="359"/>
-              <w:jc w:val="right"/>
-              <w:rPr>
-                <w:rFonts w:cs="Arial"/>
-                <w:bCs/>
-              </w:rPr>
-            </w:pPr>
+            <w:vAlign w:val="bottom"/>
+          </w:tcPr>
+          <w:p>
+            <w:pPr>
+              <w:jc w:val="center"/>
+              <w:rPr>
+                <w:rFonts w:cs="Arial"/>
+                <w:bCs/>
+              </w:rPr>
+            </w:pPr>
+            <w:r>
+              <w:t>-0.77</w:t>
+            </w:r>
           </w:p>
         </w:tc>
         <w:tc>
           <w:tcPr>
             <w:tcW w:w="1528" w:type="dxa"/>
-            <w:vAlign w:val="center"/>
-          </w:tcPr>
-          <w:p>
-            <w:pPr>
-              <w:autoSpaceDE w:val="0"/>
-              <w:autoSpaceDN w:val="0"/>
-              <w:adjustRightInd w:val="0"/>
-              <w:spacing w:beforeLines="50" w:before="120" w:line="360" w:lineRule="auto"/>
-              <w:ind w:right="359"/>
-              <w:jc w:val="right"/>
-              <w:rPr>
-                <w:rFonts w:cs="Arial"/>
-                <w:bCs/>
-              </w:rPr>
-            </w:pPr>
+            <w:vAlign w:val="bottom"/>
+          </w:tcPr>
+          <w:p>
+            <w:pPr>
+              <w:jc w:val="center"/>
+              <w:rPr>
+                <w:rFonts w:cs="Arial"/>
+                <w:bCs/>
+              </w:rPr>
+            </w:pPr>
+            <w:r>
+              <w:t>-0.59</w:t>
+            </w:r>
           </w:p>
         </w:tc>
         <w:tc>
           <w:tcPr>
             <w:tcW w:w="1445" w:type="dxa"/>
-            <w:vAlign w:val="center"/>
-          </w:tcPr>
-          <w:p>
-            <w:pPr>
-              <w:autoSpaceDE w:val="0"/>
-              <w:autoSpaceDN w:val="0"/>
-              <w:adjustRightInd w:val="0"/>
-              <w:spacing w:beforeLines="50" w:before="120" w:line="360" w:lineRule="auto"/>
-              <w:ind w:right="359"/>
-              <w:jc w:val="right"/>
-              <w:rPr>
-                <w:rFonts w:cs="Arial"/>
-                <w:bCs/>
-              </w:rPr>
-            </w:pPr>
+            <w:vAlign w:val="bottom"/>
+          </w:tcPr>
+          <w:p>
+            <w:pPr>
+              <w:jc w:val="center"/>
+              <w:rPr>
+                <w:rFonts w:cs="Arial"/>
+                <w:bCs/>
+              </w:rPr>
+            </w:pPr>
+            <w:r>
+              <w:t>0.59</w:t>
+            </w:r>
           </w:p>
         </w:tc>
         <w:tc>
           <w:tcPr>
             <w:tcW w:w="1343" w:type="dxa"/>
-          </w:tcPr>
-          <w:p>
-            <w:pPr>
-              <w:autoSpaceDE w:val="0"/>
-              <w:autoSpaceDN w:val="0"/>
-              <w:adjustRightInd w:val="0"/>
-              <w:spacing w:beforeLines="50" w:before="120" w:line="360" w:lineRule="auto"/>
-              <w:ind w:right="359"/>
-              <w:jc w:val="right"/>
-              <w:rPr>
-                <w:rFonts w:cs="Arial"/>
-                <w:bCs/>
-              </w:rPr>
-            </w:pPr>
+            <w:vAlign w:val="bottom"/>
+          </w:tcPr>
+          <w:p>
+            <w:pPr>
+              <w:jc w:val="center"/>
+              <w:rPr>
+                <w:rFonts w:cs="Arial"/>
+                <w:bCs/>
+              </w:rPr>
+            </w:pPr>
+            <w:r>
+              <w:t>0.00</w:t>
+            </w:r>
           </w:p>
         </w:tc>
       </w:tr>
@@ -8122,7 +7660,7 @@
       <w:pPr>
         <w:pStyle w:val="Titre4"/>
       </w:pPr>
-      <w:bookmarkStart w:id="9" w:name="_Toc149798672"/>
+      <w:bookmarkStart w:id="8" w:name="_Toc149798672"/>
       <w:r>
         <w:t>3.</w:t>
       </w:r>
@@ -8149,9 +7687,14 @@
       </w:r>
       <w:proofErr w:type="spellEnd"/>
       <w:r>
-        <w:t xml:space="preserve"> dans le repère de sollicitation</w:t>
+        <w:t xml:space="preserve"> dans le re</w:t>
       </w:r>
+      <w:bookmarkStart w:id="9" w:name="_GoBack"/>
       <w:bookmarkEnd w:id="9"/>
+      <w:r>
+        <w:t>père de sollicitation</w:t>
+      </w:r>
+      <w:bookmarkEnd w:id="8"/>
     </w:p>
     <w:p>
       <w:pPr>
@@ -8444,7 +7987,25 @@
                 <w:bCs/>
                 <w:vertAlign w:val="subscript"/>
               </w:rPr>
-              <w:t>1t [MPa]</w:t>
+              <w:t>1t [</w:t>
+            </w:r>
+            <w:proofErr w:type="spellStart"/>
+            <w:r>
+              <w:rPr>
+                <w:rFonts w:cs="Arial"/>
+                <w:bCs/>
+                <w:vertAlign w:val="subscript"/>
+              </w:rPr>
+              <w:t>MPa</w:t>
+            </w:r>
+            <w:proofErr w:type="spellEnd"/>
+            <w:r>
+              <w:rPr>
+                <w:rFonts w:cs="Arial"/>
+                <w:bCs/>
+                <w:vertAlign w:val="subscript"/>
+              </w:rPr>
+              <w:t>]</w:t>
             </w:r>
           </w:p>
         </w:tc>
@@ -8457,21 +8018,19 @@
               <w:bottom w:val="nil"/>
               <w:right w:val="single" w:sz="4" w:space="0" w:color="auto"/>
             </w:tcBorders>
-            <w:vAlign w:val="center"/>
-          </w:tcPr>
-          <w:p>
-            <w:pPr>
-              <w:autoSpaceDE w:val="0"/>
-              <w:autoSpaceDN w:val="0"/>
-              <w:adjustRightInd w:val="0"/>
-              <w:spacing w:beforeLines="50" w:before="120" w:line="360" w:lineRule="auto"/>
-              <w:ind w:right="317"/>
-              <w:jc w:val="right"/>
-              <w:rPr>
-                <w:rFonts w:cs="Arial"/>
-                <w:bCs/>
-              </w:rPr>
-            </w:pPr>
+            <w:vAlign w:val="bottom"/>
+          </w:tcPr>
+          <w:p>
+            <w:pPr>
+              <w:jc w:val="center"/>
+              <w:rPr>
+                <w:rFonts w:cs="Arial"/>
+                <w:bCs/>
+              </w:rPr>
+            </w:pPr>
+            <w:r>
+              <w:t>650.00</w:t>
+            </w:r>
           </w:p>
         </w:tc>
         <w:tc>
@@ -8483,21 +8042,19 @@
               <w:bottom w:val="nil"/>
               <w:right w:val="single" w:sz="4" w:space="0" w:color="auto"/>
             </w:tcBorders>
-            <w:vAlign w:val="center"/>
-          </w:tcPr>
-          <w:p>
-            <w:pPr>
-              <w:autoSpaceDE w:val="0"/>
-              <w:autoSpaceDN w:val="0"/>
-              <w:adjustRightInd w:val="0"/>
-              <w:spacing w:beforeLines="50" w:before="120" w:line="360" w:lineRule="auto"/>
-              <w:ind w:right="317"/>
-              <w:jc w:val="right"/>
-              <w:rPr>
-                <w:rFonts w:cs="Arial"/>
-                <w:bCs/>
-              </w:rPr>
-            </w:pPr>
+            <w:vAlign w:val="bottom"/>
+          </w:tcPr>
+          <w:p>
+            <w:pPr>
+              <w:jc w:val="center"/>
+              <w:rPr>
+                <w:rFonts w:cs="Arial"/>
+                <w:bCs/>
+              </w:rPr>
+            </w:pPr>
+            <w:r>
+              <w:t>268.64</w:t>
+            </w:r>
           </w:p>
         </w:tc>
         <w:tc>
@@ -8509,21 +8066,19 @@
               <w:bottom w:val="nil"/>
               <w:right w:val="single" w:sz="4" w:space="0" w:color="auto"/>
             </w:tcBorders>
-            <w:vAlign w:val="center"/>
-          </w:tcPr>
-          <w:p>
-            <w:pPr>
-              <w:autoSpaceDE w:val="0"/>
-              <w:autoSpaceDN w:val="0"/>
-              <w:adjustRightInd w:val="0"/>
-              <w:spacing w:beforeLines="50" w:before="120" w:line="360" w:lineRule="auto"/>
-              <w:ind w:right="317"/>
-              <w:jc w:val="right"/>
-              <w:rPr>
-                <w:rFonts w:cs="Arial"/>
-                <w:bCs/>
-              </w:rPr>
-            </w:pPr>
+            <w:vAlign w:val="bottom"/>
+          </w:tcPr>
+          <w:p>
+            <w:pPr>
+              <w:jc w:val="center"/>
+              <w:rPr>
+                <w:rFonts w:cs="Arial"/>
+                <w:bCs/>
+              </w:rPr>
+            </w:pPr>
+            <w:r>
+              <w:t>114.68</w:t>
+            </w:r>
           </w:p>
         </w:tc>
         <w:tc>
@@ -8535,21 +8090,19 @@
               <w:bottom w:val="nil"/>
               <w:right w:val="single" w:sz="4" w:space="0" w:color="auto"/>
             </w:tcBorders>
-            <w:vAlign w:val="center"/>
-          </w:tcPr>
-          <w:p>
-            <w:pPr>
-              <w:autoSpaceDE w:val="0"/>
-              <w:autoSpaceDN w:val="0"/>
-              <w:adjustRightInd w:val="0"/>
-              <w:spacing w:beforeLines="50" w:before="120" w:line="360" w:lineRule="auto"/>
-              <w:ind w:right="317"/>
-              <w:jc w:val="right"/>
-              <w:rPr>
-                <w:rFonts w:cs="Arial"/>
-                <w:bCs/>
-              </w:rPr>
-            </w:pPr>
+            <w:vAlign w:val="bottom"/>
+          </w:tcPr>
+          <w:p>
+            <w:pPr>
+              <w:jc w:val="center"/>
+              <w:rPr>
+                <w:rFonts w:cs="Arial"/>
+                <w:bCs/>
+              </w:rPr>
+            </w:pPr>
+            <w:r>
+              <w:t>114.68</w:t>
+            </w:r>
           </w:p>
         </w:tc>
         <w:tc>
@@ -8561,20 +8114,19 @@
               <w:bottom w:val="nil"/>
               <w:right w:val="single" w:sz="4" w:space="0" w:color="auto"/>
             </w:tcBorders>
-          </w:tcPr>
-          <w:p>
-            <w:pPr>
-              <w:autoSpaceDE w:val="0"/>
-              <w:autoSpaceDN w:val="0"/>
-              <w:adjustRightInd w:val="0"/>
-              <w:spacing w:beforeLines="50" w:before="120" w:line="360" w:lineRule="auto"/>
-              <w:ind w:right="317"/>
-              <w:jc w:val="right"/>
-              <w:rPr>
-                <w:rFonts w:cs="Arial"/>
-                <w:bCs/>
-              </w:rPr>
-            </w:pPr>
+            <w:vAlign w:val="bottom"/>
+          </w:tcPr>
+          <w:p>
+            <w:pPr>
+              <w:jc w:val="center"/>
+              <w:rPr>
+                <w:rFonts w:cs="Arial"/>
+                <w:bCs/>
+              </w:rPr>
+            </w:pPr>
+            <w:r>
+              <w:t>650.00</w:t>
+            </w:r>
           </w:p>
         </w:tc>
       </w:tr>
@@ -8632,21 +8184,19 @@
               <w:bottom w:val="nil"/>
               <w:right w:val="single" w:sz="4" w:space="0" w:color="auto"/>
             </w:tcBorders>
-            <w:vAlign w:val="center"/>
-          </w:tcPr>
-          <w:p>
-            <w:pPr>
-              <w:autoSpaceDE w:val="0"/>
-              <w:autoSpaceDN w:val="0"/>
-              <w:adjustRightInd w:val="0"/>
-              <w:spacing w:beforeLines="50" w:before="120" w:line="360" w:lineRule="auto"/>
-              <w:ind w:right="317"/>
-              <w:jc w:val="right"/>
-              <w:rPr>
-                <w:rFonts w:cs="Arial"/>
-                <w:bCs/>
-              </w:rPr>
-            </w:pPr>
+            <w:vAlign w:val="bottom"/>
+          </w:tcPr>
+          <w:p>
+            <w:pPr>
+              <w:jc w:val="center"/>
+              <w:rPr>
+                <w:rFonts w:cs="Arial"/>
+                <w:bCs/>
+              </w:rPr>
+            </w:pPr>
+            <w:r>
+              <w:t>-650.00</w:t>
+            </w:r>
           </w:p>
         </w:tc>
         <w:tc>
@@ -8658,21 +8208,19 @@
               <w:bottom w:val="nil"/>
               <w:right w:val="single" w:sz="4" w:space="0" w:color="auto"/>
             </w:tcBorders>
-            <w:vAlign w:val="center"/>
-          </w:tcPr>
-          <w:p>
-            <w:pPr>
-              <w:autoSpaceDE w:val="0"/>
-              <w:autoSpaceDN w:val="0"/>
-              <w:adjustRightInd w:val="0"/>
-              <w:spacing w:beforeLines="50" w:before="120" w:line="360" w:lineRule="auto"/>
-              <w:ind w:right="317"/>
-              <w:jc w:val="right"/>
-              <w:rPr>
-                <w:rFonts w:cs="Arial"/>
-                <w:bCs/>
-              </w:rPr>
-            </w:pPr>
+            <w:vAlign w:val="bottom"/>
+          </w:tcPr>
+          <w:p>
+            <w:pPr>
+              <w:jc w:val="center"/>
+              <w:rPr>
+                <w:rFonts w:cs="Arial"/>
+                <w:bCs/>
+              </w:rPr>
+            </w:pPr>
+            <w:r>
+              <w:t>-268.64</w:t>
+            </w:r>
           </w:p>
         </w:tc>
         <w:tc>
@@ -8684,21 +8232,19 @@
               <w:bottom w:val="nil"/>
               <w:right w:val="single" w:sz="4" w:space="0" w:color="auto"/>
             </w:tcBorders>
-            <w:vAlign w:val="center"/>
-          </w:tcPr>
-          <w:p>
-            <w:pPr>
-              <w:autoSpaceDE w:val="0"/>
-              <w:autoSpaceDN w:val="0"/>
-              <w:adjustRightInd w:val="0"/>
-              <w:spacing w:beforeLines="50" w:before="120" w:line="360" w:lineRule="auto"/>
-              <w:ind w:right="317"/>
-              <w:jc w:val="right"/>
-              <w:rPr>
-                <w:rFonts w:cs="Arial"/>
-                <w:bCs/>
-              </w:rPr>
-            </w:pPr>
+            <w:vAlign w:val="bottom"/>
+          </w:tcPr>
+          <w:p>
+            <w:pPr>
+              <w:jc w:val="center"/>
+              <w:rPr>
+                <w:rFonts w:cs="Arial"/>
+                <w:bCs/>
+              </w:rPr>
+            </w:pPr>
+            <w:r>
+              <w:t>-114.68</w:t>
+            </w:r>
           </w:p>
         </w:tc>
         <w:tc>
@@ -8710,21 +8256,19 @@
               <w:bottom w:val="nil"/>
               <w:right w:val="single" w:sz="4" w:space="0" w:color="auto"/>
             </w:tcBorders>
-            <w:vAlign w:val="center"/>
-          </w:tcPr>
-          <w:p>
-            <w:pPr>
-              <w:autoSpaceDE w:val="0"/>
-              <w:autoSpaceDN w:val="0"/>
-              <w:adjustRightInd w:val="0"/>
-              <w:spacing w:beforeLines="50" w:before="120" w:line="360" w:lineRule="auto"/>
-              <w:ind w:right="317"/>
-              <w:jc w:val="right"/>
-              <w:rPr>
-                <w:rFonts w:cs="Arial"/>
-                <w:bCs/>
-              </w:rPr>
-            </w:pPr>
+            <w:vAlign w:val="bottom"/>
+          </w:tcPr>
+          <w:p>
+            <w:pPr>
+              <w:jc w:val="center"/>
+              <w:rPr>
+                <w:rFonts w:cs="Arial"/>
+                <w:bCs/>
+              </w:rPr>
+            </w:pPr>
+            <w:r>
+              <w:t>-114.68</w:t>
+            </w:r>
           </w:p>
         </w:tc>
         <w:tc>
@@ -8736,20 +8280,19 @@
               <w:bottom w:val="nil"/>
               <w:right w:val="single" w:sz="4" w:space="0" w:color="auto"/>
             </w:tcBorders>
-          </w:tcPr>
-          <w:p>
-            <w:pPr>
-              <w:autoSpaceDE w:val="0"/>
-              <w:autoSpaceDN w:val="0"/>
-              <w:adjustRightInd w:val="0"/>
-              <w:spacing w:beforeLines="50" w:before="120" w:line="360" w:lineRule="auto"/>
-              <w:ind w:right="317"/>
-              <w:jc w:val="right"/>
-              <w:rPr>
-                <w:rFonts w:cs="Arial"/>
-                <w:bCs/>
-              </w:rPr>
-            </w:pPr>
+            <w:vAlign w:val="bottom"/>
+          </w:tcPr>
+          <w:p>
+            <w:pPr>
+              <w:jc w:val="center"/>
+              <w:rPr>
+                <w:rFonts w:cs="Arial"/>
+                <w:bCs/>
+              </w:rPr>
+            </w:pPr>
+            <w:r>
+              <w:t>-650.00</w:t>
+            </w:r>
           </w:p>
         </w:tc>
       </w:tr>
@@ -8807,21 +8350,19 @@
               <w:bottom w:val="nil"/>
               <w:right w:val="single" w:sz="4" w:space="0" w:color="auto"/>
             </w:tcBorders>
-            <w:vAlign w:val="center"/>
-          </w:tcPr>
-          <w:p>
-            <w:pPr>
-              <w:autoSpaceDE w:val="0"/>
-              <w:autoSpaceDN w:val="0"/>
-              <w:adjustRightInd w:val="0"/>
-              <w:spacing w:beforeLines="50" w:before="120" w:line="360" w:lineRule="auto"/>
-              <w:ind w:right="317"/>
-              <w:jc w:val="right"/>
-              <w:rPr>
-                <w:rFonts w:cs="Arial"/>
-                <w:bCs/>
-              </w:rPr>
-            </w:pPr>
+            <w:vAlign w:val="bottom"/>
+          </w:tcPr>
+          <w:p>
+            <w:pPr>
+              <w:jc w:val="center"/>
+              <w:rPr>
+                <w:rFonts w:cs="Arial"/>
+                <w:bCs/>
+              </w:rPr>
+            </w:pPr>
+            <w:r>
+              <w:t>650.00</w:t>
+            </w:r>
           </w:p>
         </w:tc>
         <w:tc>
@@ -8833,21 +8374,19 @@
               <w:bottom w:val="nil"/>
               <w:right w:val="single" w:sz="4" w:space="0" w:color="auto"/>
             </w:tcBorders>
-            <w:vAlign w:val="center"/>
-          </w:tcPr>
-          <w:p>
-            <w:pPr>
-              <w:autoSpaceDE w:val="0"/>
-              <w:autoSpaceDN w:val="0"/>
-              <w:adjustRightInd w:val="0"/>
-              <w:spacing w:beforeLines="50" w:before="120" w:line="360" w:lineRule="auto"/>
-              <w:ind w:right="317"/>
-              <w:jc w:val="right"/>
-              <w:rPr>
-                <w:rFonts w:cs="Arial"/>
-                <w:bCs/>
-              </w:rPr>
-            </w:pPr>
+            <w:vAlign w:val="bottom"/>
+          </w:tcPr>
+          <w:p>
+            <w:pPr>
+              <w:jc w:val="center"/>
+              <w:rPr>
+                <w:rFonts w:cs="Arial"/>
+                <w:bCs/>
+              </w:rPr>
+            </w:pPr>
+            <w:r>
+              <w:t>268.64</w:t>
+            </w:r>
           </w:p>
         </w:tc>
         <w:tc>
@@ -8859,21 +8398,19 @@
               <w:bottom w:val="nil"/>
               <w:right w:val="single" w:sz="4" w:space="0" w:color="auto"/>
             </w:tcBorders>
-            <w:vAlign w:val="center"/>
-          </w:tcPr>
-          <w:p>
-            <w:pPr>
-              <w:autoSpaceDE w:val="0"/>
-              <w:autoSpaceDN w:val="0"/>
-              <w:adjustRightInd w:val="0"/>
-              <w:spacing w:beforeLines="50" w:before="120" w:line="360" w:lineRule="auto"/>
-              <w:ind w:right="317"/>
-              <w:jc w:val="right"/>
-              <w:rPr>
-                <w:rFonts w:cs="Arial"/>
-                <w:bCs/>
-              </w:rPr>
-            </w:pPr>
+            <w:vAlign w:val="bottom"/>
+          </w:tcPr>
+          <w:p>
+            <w:pPr>
+              <w:jc w:val="center"/>
+              <w:rPr>
+                <w:rFonts w:cs="Arial"/>
+                <w:bCs/>
+              </w:rPr>
+            </w:pPr>
+            <w:r>
+              <w:t>114.68</w:t>
+            </w:r>
           </w:p>
         </w:tc>
         <w:tc>
@@ -8885,21 +8422,19 @@
               <w:bottom w:val="nil"/>
               <w:right w:val="single" w:sz="4" w:space="0" w:color="auto"/>
             </w:tcBorders>
-            <w:vAlign w:val="center"/>
-          </w:tcPr>
-          <w:p>
-            <w:pPr>
-              <w:autoSpaceDE w:val="0"/>
-              <w:autoSpaceDN w:val="0"/>
-              <w:adjustRightInd w:val="0"/>
-              <w:spacing w:beforeLines="50" w:before="120" w:line="360" w:lineRule="auto"/>
-              <w:ind w:right="317"/>
-              <w:jc w:val="right"/>
-              <w:rPr>
-                <w:rFonts w:cs="Arial"/>
-                <w:bCs/>
-              </w:rPr>
-            </w:pPr>
+            <w:vAlign w:val="bottom"/>
+          </w:tcPr>
+          <w:p>
+            <w:pPr>
+              <w:jc w:val="center"/>
+              <w:rPr>
+                <w:rFonts w:cs="Arial"/>
+                <w:bCs/>
+              </w:rPr>
+            </w:pPr>
+            <w:r>
+              <w:t>114.68</w:t>
+            </w:r>
           </w:p>
         </w:tc>
         <w:tc>
@@ -8911,20 +8446,19 @@
               <w:bottom w:val="nil"/>
               <w:right w:val="single" w:sz="4" w:space="0" w:color="auto"/>
             </w:tcBorders>
-          </w:tcPr>
-          <w:p>
-            <w:pPr>
-              <w:autoSpaceDE w:val="0"/>
-              <w:autoSpaceDN w:val="0"/>
-              <w:adjustRightInd w:val="0"/>
-              <w:spacing w:beforeLines="50" w:before="120" w:line="360" w:lineRule="auto"/>
-              <w:ind w:right="317"/>
-              <w:jc w:val="right"/>
-              <w:rPr>
-                <w:rFonts w:cs="Arial"/>
-                <w:bCs/>
-              </w:rPr>
-            </w:pPr>
+            <w:vAlign w:val="bottom"/>
+          </w:tcPr>
+          <w:p>
+            <w:pPr>
+              <w:jc w:val="center"/>
+              <w:rPr>
+                <w:rFonts w:cs="Arial"/>
+                <w:bCs/>
+              </w:rPr>
+            </w:pPr>
+            <w:r>
+              <w:t>650.00</w:t>
+            </w:r>
           </w:p>
         </w:tc>
       </w:tr>
@@ -8982,21 +8516,19 @@
               <w:bottom w:val="nil"/>
               <w:right w:val="single" w:sz="4" w:space="0" w:color="auto"/>
             </w:tcBorders>
-            <w:vAlign w:val="center"/>
-          </w:tcPr>
-          <w:p>
-            <w:pPr>
-              <w:autoSpaceDE w:val="0"/>
-              <w:autoSpaceDN w:val="0"/>
-              <w:adjustRightInd w:val="0"/>
-              <w:spacing w:beforeLines="50" w:before="120" w:line="360" w:lineRule="auto"/>
-              <w:ind w:right="317"/>
-              <w:jc w:val="right"/>
-              <w:rPr>
-                <w:rFonts w:cs="Arial"/>
-                <w:bCs/>
-              </w:rPr>
-            </w:pPr>
+            <w:vAlign w:val="bottom"/>
+          </w:tcPr>
+          <w:p>
+            <w:pPr>
+              <w:jc w:val="center"/>
+              <w:rPr>
+                <w:rFonts w:cs="Arial"/>
+                <w:bCs/>
+              </w:rPr>
+            </w:pPr>
+            <w:r>
+              <w:t>-650.00</w:t>
+            </w:r>
           </w:p>
         </w:tc>
         <w:tc>
@@ -9008,21 +8540,19 @@
               <w:bottom w:val="nil"/>
               <w:right w:val="single" w:sz="4" w:space="0" w:color="auto"/>
             </w:tcBorders>
-            <w:vAlign w:val="center"/>
-          </w:tcPr>
-          <w:p>
-            <w:pPr>
-              <w:autoSpaceDE w:val="0"/>
-              <w:autoSpaceDN w:val="0"/>
-              <w:adjustRightInd w:val="0"/>
-              <w:spacing w:beforeLines="50" w:before="120" w:line="360" w:lineRule="auto"/>
-              <w:ind w:right="317"/>
-              <w:jc w:val="right"/>
-              <w:rPr>
-                <w:rFonts w:cs="Arial"/>
-                <w:bCs/>
-              </w:rPr>
-            </w:pPr>
+            <w:vAlign w:val="bottom"/>
+          </w:tcPr>
+          <w:p>
+            <w:pPr>
+              <w:jc w:val="center"/>
+              <w:rPr>
+                <w:rFonts w:cs="Arial"/>
+                <w:bCs/>
+              </w:rPr>
+            </w:pPr>
+            <w:r>
+              <w:t>-268.64</w:t>
+            </w:r>
           </w:p>
         </w:tc>
         <w:tc>
@@ -9034,21 +8564,19 @@
               <w:bottom w:val="nil"/>
               <w:right w:val="single" w:sz="4" w:space="0" w:color="auto"/>
             </w:tcBorders>
-            <w:vAlign w:val="center"/>
-          </w:tcPr>
-          <w:p>
-            <w:pPr>
-              <w:autoSpaceDE w:val="0"/>
-              <w:autoSpaceDN w:val="0"/>
-              <w:adjustRightInd w:val="0"/>
-              <w:spacing w:beforeLines="50" w:before="120" w:line="360" w:lineRule="auto"/>
-              <w:ind w:right="317"/>
-              <w:jc w:val="right"/>
-              <w:rPr>
-                <w:rFonts w:cs="Arial"/>
-                <w:bCs/>
-              </w:rPr>
-            </w:pPr>
+            <w:vAlign w:val="bottom"/>
+          </w:tcPr>
+          <w:p>
+            <w:pPr>
+              <w:jc w:val="center"/>
+              <w:rPr>
+                <w:rFonts w:cs="Arial"/>
+                <w:bCs/>
+              </w:rPr>
+            </w:pPr>
+            <w:r>
+              <w:t>-114.68</w:t>
+            </w:r>
           </w:p>
         </w:tc>
         <w:tc>
@@ -9060,21 +8588,19 @@
               <w:bottom w:val="nil"/>
               <w:right w:val="single" w:sz="4" w:space="0" w:color="auto"/>
             </w:tcBorders>
-            <w:vAlign w:val="center"/>
-          </w:tcPr>
-          <w:p>
-            <w:pPr>
-              <w:autoSpaceDE w:val="0"/>
-              <w:autoSpaceDN w:val="0"/>
-              <w:adjustRightInd w:val="0"/>
-              <w:spacing w:beforeLines="50" w:before="120" w:line="360" w:lineRule="auto"/>
-              <w:ind w:right="317"/>
-              <w:jc w:val="right"/>
-              <w:rPr>
-                <w:rFonts w:cs="Arial"/>
-                <w:bCs/>
-              </w:rPr>
-            </w:pPr>
+            <w:vAlign w:val="bottom"/>
+          </w:tcPr>
+          <w:p>
+            <w:pPr>
+              <w:jc w:val="center"/>
+              <w:rPr>
+                <w:rFonts w:cs="Arial"/>
+                <w:bCs/>
+              </w:rPr>
+            </w:pPr>
+            <w:r>
+              <w:t>-114.68</w:t>
+            </w:r>
           </w:p>
         </w:tc>
         <w:tc>
@@ -9086,20 +8612,19 @@
               <w:bottom w:val="nil"/>
               <w:right w:val="single" w:sz="4" w:space="0" w:color="auto"/>
             </w:tcBorders>
-          </w:tcPr>
-          <w:p>
-            <w:pPr>
-              <w:autoSpaceDE w:val="0"/>
-              <w:autoSpaceDN w:val="0"/>
-              <w:adjustRightInd w:val="0"/>
-              <w:spacing w:beforeLines="50" w:before="120" w:line="360" w:lineRule="auto"/>
-              <w:ind w:right="317"/>
-              <w:jc w:val="right"/>
-              <w:rPr>
-                <w:rFonts w:cs="Arial"/>
-                <w:bCs/>
-              </w:rPr>
-            </w:pPr>
+            <w:vAlign w:val="bottom"/>
+          </w:tcPr>
+          <w:p>
+            <w:pPr>
+              <w:jc w:val="center"/>
+              <w:rPr>
+                <w:rFonts w:cs="Arial"/>
+                <w:bCs/>
+              </w:rPr>
+            </w:pPr>
+            <w:r>
+              <w:t>-650.00</w:t>
+            </w:r>
           </w:p>
         </w:tc>
       </w:tr>
@@ -9157,21 +8682,19 @@
               <w:bottom w:val="nil"/>
               <w:right w:val="single" w:sz="4" w:space="0" w:color="auto"/>
             </w:tcBorders>
-            <w:vAlign w:val="center"/>
-          </w:tcPr>
-          <w:p>
-            <w:pPr>
-              <w:autoSpaceDE w:val="0"/>
-              <w:autoSpaceDN w:val="0"/>
-              <w:adjustRightInd w:val="0"/>
-              <w:spacing w:beforeLines="50" w:before="120" w:line="360" w:lineRule="auto"/>
-              <w:ind w:right="317"/>
-              <w:jc w:val="right"/>
-              <w:rPr>
-                <w:rFonts w:cs="Arial"/>
-                <w:bCs/>
-              </w:rPr>
-            </w:pPr>
+            <w:vAlign w:val="bottom"/>
+          </w:tcPr>
+          <w:p>
+            <w:pPr>
+              <w:jc w:val="center"/>
+              <w:rPr>
+                <w:rFonts w:cs="Arial"/>
+                <w:bCs/>
+              </w:rPr>
+            </w:pPr>
+            <w:r>
+              <w:t>50.00</w:t>
+            </w:r>
           </w:p>
         </w:tc>
         <w:tc>
@@ -9183,21 +8706,19 @@
               <w:bottom w:val="nil"/>
               <w:right w:val="single" w:sz="4" w:space="0" w:color="auto"/>
             </w:tcBorders>
-            <w:vAlign w:val="center"/>
-          </w:tcPr>
-          <w:p>
-            <w:pPr>
-              <w:autoSpaceDE w:val="0"/>
-              <w:autoSpaceDN w:val="0"/>
-              <w:adjustRightInd w:val="0"/>
-              <w:spacing w:beforeLines="50" w:before="120" w:line="360" w:lineRule="auto"/>
-              <w:ind w:right="317"/>
-              <w:jc w:val="right"/>
-              <w:rPr>
-                <w:rFonts w:cs="Arial"/>
-                <w:bCs/>
-              </w:rPr>
-            </w:pPr>
+            <w:vAlign w:val="bottom"/>
+          </w:tcPr>
+          <w:p>
+            <w:pPr>
+              <w:jc w:val="center"/>
+              <w:rPr>
+                <w:rFonts w:cs="Arial"/>
+                <w:bCs/>
+              </w:rPr>
+            </w:pPr>
+            <w:r>
+              <w:t>53.15</w:t>
+            </w:r>
           </w:p>
         </w:tc>
         <w:tc>
@@ -9209,21 +8730,19 @@
               <w:bottom w:val="nil"/>
               <w:right w:val="single" w:sz="4" w:space="0" w:color="auto"/>
             </w:tcBorders>
-            <w:vAlign w:val="center"/>
-          </w:tcPr>
-          <w:p>
-            <w:pPr>
-              <w:autoSpaceDE w:val="0"/>
-              <w:autoSpaceDN w:val="0"/>
-              <w:adjustRightInd w:val="0"/>
-              <w:spacing w:beforeLines="50" w:before="120" w:line="360" w:lineRule="auto"/>
-              <w:ind w:right="317"/>
-              <w:jc w:val="right"/>
-              <w:rPr>
-                <w:rFonts w:cs="Arial"/>
-                <w:bCs/>
-              </w:rPr>
-            </w:pPr>
+            <w:vAlign w:val="bottom"/>
+          </w:tcPr>
+          <w:p>
+            <w:pPr>
+              <w:jc w:val="center"/>
+              <w:rPr>
+                <w:rFonts w:cs="Arial"/>
+                <w:bCs/>
+              </w:rPr>
+            </w:pPr>
+            <w:r>
+              <w:t>97.44</w:t>
+            </w:r>
           </w:p>
         </w:tc>
         <w:tc>
@@ -9235,21 +8754,19 @@
               <w:bottom w:val="nil"/>
               <w:right w:val="single" w:sz="4" w:space="0" w:color="auto"/>
             </w:tcBorders>
-            <w:vAlign w:val="center"/>
-          </w:tcPr>
-          <w:p>
-            <w:pPr>
-              <w:autoSpaceDE w:val="0"/>
-              <w:autoSpaceDN w:val="0"/>
-              <w:adjustRightInd w:val="0"/>
-              <w:spacing w:beforeLines="50" w:before="120" w:line="360" w:lineRule="auto"/>
-              <w:ind w:right="317"/>
-              <w:jc w:val="right"/>
-              <w:rPr>
-                <w:rFonts w:cs="Arial"/>
-                <w:bCs/>
-              </w:rPr>
-            </w:pPr>
+            <w:vAlign w:val="bottom"/>
+          </w:tcPr>
+          <w:p>
+            <w:pPr>
+              <w:jc w:val="center"/>
+              <w:rPr>
+                <w:rFonts w:cs="Arial"/>
+                <w:bCs/>
+              </w:rPr>
+            </w:pPr>
+            <w:r>
+              <w:t>97.44</w:t>
+            </w:r>
           </w:p>
         </w:tc>
         <w:tc>
@@ -9261,20 +8778,19 @@
               <w:bottom w:val="nil"/>
               <w:right w:val="single" w:sz="4" w:space="0" w:color="auto"/>
             </w:tcBorders>
-          </w:tcPr>
-          <w:p>
-            <w:pPr>
-              <w:autoSpaceDE w:val="0"/>
-              <w:autoSpaceDN w:val="0"/>
-              <w:adjustRightInd w:val="0"/>
-              <w:spacing w:beforeLines="50" w:before="120" w:line="360" w:lineRule="auto"/>
-              <w:ind w:right="317"/>
-              <w:jc w:val="right"/>
-              <w:rPr>
-                <w:rFonts w:cs="Arial"/>
-                <w:bCs/>
-              </w:rPr>
-            </w:pPr>
+            <w:vAlign w:val="bottom"/>
+          </w:tcPr>
+          <w:p>
+            <w:pPr>
+              <w:jc w:val="center"/>
+              <w:rPr>
+                <w:rFonts w:cs="Arial"/>
+                <w:bCs/>
+              </w:rPr>
+            </w:pPr>
+            <w:r>
+              <w:t>50.00</w:t>
+            </w:r>
           </w:p>
         </w:tc>
       </w:tr>
@@ -9332,21 +8848,19 @@
               <w:bottom w:val="single" w:sz="4" w:space="0" w:color="auto"/>
               <w:right w:val="single" w:sz="4" w:space="0" w:color="auto"/>
             </w:tcBorders>
-            <w:vAlign w:val="center"/>
-          </w:tcPr>
-          <w:p>
-            <w:pPr>
-              <w:autoSpaceDE w:val="0"/>
-              <w:autoSpaceDN w:val="0"/>
-              <w:adjustRightInd w:val="0"/>
-              <w:spacing w:beforeLines="50" w:before="120" w:line="360" w:lineRule="auto"/>
-              <w:ind w:right="317"/>
-              <w:jc w:val="right"/>
-              <w:rPr>
-                <w:rFonts w:cs="Arial"/>
-                <w:bCs/>
-              </w:rPr>
-            </w:pPr>
+            <w:vAlign w:val="bottom"/>
+          </w:tcPr>
+          <w:p>
+            <w:pPr>
+              <w:jc w:val="center"/>
+              <w:rPr>
+                <w:rFonts w:cs="Arial"/>
+                <w:bCs/>
+              </w:rPr>
+            </w:pPr>
+            <w:r>
+              <w:t>-50.00</w:t>
+            </w:r>
           </w:p>
         </w:tc>
         <w:tc>
@@ -9358,21 +8872,19 @@
               <w:bottom w:val="single" w:sz="4" w:space="0" w:color="auto"/>
               <w:right w:val="single" w:sz="4" w:space="0" w:color="auto"/>
             </w:tcBorders>
-            <w:vAlign w:val="center"/>
-          </w:tcPr>
-          <w:p>
-            <w:pPr>
-              <w:autoSpaceDE w:val="0"/>
-              <w:autoSpaceDN w:val="0"/>
-              <w:adjustRightInd w:val="0"/>
-              <w:spacing w:beforeLines="50" w:before="120" w:line="360" w:lineRule="auto"/>
-              <w:ind w:right="317"/>
-              <w:jc w:val="right"/>
-              <w:rPr>
-                <w:rFonts w:cs="Arial"/>
-                <w:bCs/>
-              </w:rPr>
-            </w:pPr>
+            <w:vAlign w:val="bottom"/>
+          </w:tcPr>
+          <w:p>
+            <w:pPr>
+              <w:jc w:val="center"/>
+              <w:rPr>
+                <w:rFonts w:cs="Arial"/>
+                <w:bCs/>
+              </w:rPr>
+            </w:pPr>
+            <w:r>
+              <w:t>-53.15</w:t>
+            </w:r>
           </w:p>
         </w:tc>
         <w:tc>
@@ -9384,21 +8896,19 @@
               <w:bottom w:val="single" w:sz="4" w:space="0" w:color="auto"/>
               <w:right w:val="single" w:sz="4" w:space="0" w:color="auto"/>
             </w:tcBorders>
-            <w:vAlign w:val="center"/>
-          </w:tcPr>
-          <w:p>
-            <w:pPr>
-              <w:autoSpaceDE w:val="0"/>
-              <w:autoSpaceDN w:val="0"/>
-              <w:adjustRightInd w:val="0"/>
-              <w:spacing w:beforeLines="50" w:before="120" w:line="360" w:lineRule="auto"/>
-              <w:ind w:right="317"/>
-              <w:jc w:val="right"/>
-              <w:rPr>
-                <w:rFonts w:cs="Arial"/>
-                <w:bCs/>
-              </w:rPr>
-            </w:pPr>
+            <w:vAlign w:val="bottom"/>
+          </w:tcPr>
+          <w:p>
+            <w:pPr>
+              <w:jc w:val="center"/>
+              <w:rPr>
+                <w:rFonts w:cs="Arial"/>
+                <w:bCs/>
+              </w:rPr>
+            </w:pPr>
+            <w:r>
+              <w:t>-97.44</w:t>
+            </w:r>
           </w:p>
         </w:tc>
         <w:tc>
@@ -9410,21 +8920,19 @@
               <w:bottom w:val="single" w:sz="4" w:space="0" w:color="auto"/>
               <w:right w:val="single" w:sz="4" w:space="0" w:color="auto"/>
             </w:tcBorders>
-            <w:vAlign w:val="center"/>
-          </w:tcPr>
-          <w:p>
-            <w:pPr>
-              <w:autoSpaceDE w:val="0"/>
-              <w:autoSpaceDN w:val="0"/>
-              <w:adjustRightInd w:val="0"/>
-              <w:spacing w:beforeLines="50" w:before="120" w:line="360" w:lineRule="auto"/>
-              <w:ind w:right="317"/>
-              <w:jc w:val="right"/>
-              <w:rPr>
-                <w:rFonts w:cs="Arial"/>
-                <w:bCs/>
-              </w:rPr>
-            </w:pPr>
+            <w:vAlign w:val="bottom"/>
+          </w:tcPr>
+          <w:p>
+            <w:pPr>
+              <w:jc w:val="center"/>
+              <w:rPr>
+                <w:rFonts w:cs="Arial"/>
+                <w:bCs/>
+              </w:rPr>
+            </w:pPr>
+            <w:r>
+              <w:t>-97.44</w:t>
+            </w:r>
           </w:p>
         </w:tc>
         <w:tc>
@@ -9436,20 +8944,19 @@
               <w:bottom w:val="single" w:sz="4" w:space="0" w:color="auto"/>
               <w:right w:val="single" w:sz="4" w:space="0" w:color="auto"/>
             </w:tcBorders>
-          </w:tcPr>
-          <w:p>
-            <w:pPr>
-              <w:autoSpaceDE w:val="0"/>
-              <w:autoSpaceDN w:val="0"/>
-              <w:adjustRightInd w:val="0"/>
-              <w:spacing w:beforeLines="50" w:before="120" w:line="360" w:lineRule="auto"/>
-              <w:ind w:right="317"/>
-              <w:jc w:val="right"/>
-              <w:rPr>
-                <w:rFonts w:cs="Arial"/>
-                <w:bCs/>
-              </w:rPr>
-            </w:pPr>
+            <w:vAlign w:val="bottom"/>
+          </w:tcPr>
+          <w:p>
+            <w:pPr>
+              <w:jc w:val="center"/>
+              <w:rPr>
+                <w:rFonts w:cs="Arial"/>
+                <w:bCs/>
+              </w:rPr>
+            </w:pPr>
+            <w:r>
+              <w:t>-50.00</w:t>
+            </w:r>
           </w:p>
         </w:tc>
       </w:tr>
@@ -9507,21 +9014,19 @@
               <w:bottom w:val="nil"/>
               <w:right w:val="single" w:sz="4" w:space="0" w:color="auto"/>
             </w:tcBorders>
-            <w:vAlign w:val="center"/>
-          </w:tcPr>
-          <w:p>
-            <w:pPr>
-              <w:autoSpaceDE w:val="0"/>
-              <w:autoSpaceDN w:val="0"/>
-              <w:adjustRightInd w:val="0"/>
-              <w:spacing w:beforeLines="50" w:before="120" w:line="360" w:lineRule="auto"/>
-              <w:ind w:right="317"/>
-              <w:jc w:val="right"/>
-              <w:rPr>
-                <w:rFonts w:cs="Arial"/>
-                <w:bCs/>
-              </w:rPr>
-            </w:pPr>
+            <w:vAlign w:val="bottom"/>
+          </w:tcPr>
+          <w:p>
+            <w:pPr>
+              <w:jc w:val="center"/>
+              <w:rPr>
+                <w:rFonts w:cs="Arial"/>
+                <w:bCs/>
+              </w:rPr>
+            </w:pPr>
+            <w:r>
+              <w:t>650.00</w:t>
+            </w:r>
           </w:p>
         </w:tc>
         <w:tc>
@@ -9533,21 +9038,19 @@
               <w:bottom w:val="nil"/>
               <w:right w:val="single" w:sz="4" w:space="0" w:color="auto"/>
             </w:tcBorders>
-            <w:vAlign w:val="center"/>
-          </w:tcPr>
-          <w:p>
-            <w:pPr>
-              <w:autoSpaceDE w:val="0"/>
-              <w:autoSpaceDN w:val="0"/>
-              <w:adjustRightInd w:val="0"/>
-              <w:spacing w:beforeLines="50" w:before="120" w:line="360" w:lineRule="auto"/>
-              <w:ind w:right="317"/>
-              <w:jc w:val="right"/>
-              <w:rPr>
-                <w:rFonts w:cs="Arial"/>
-                <w:bCs/>
-              </w:rPr>
-            </w:pPr>
+            <w:vAlign w:val="bottom"/>
+          </w:tcPr>
+          <w:p>
+            <w:pPr>
+              <w:jc w:val="center"/>
+              <w:rPr>
+                <w:rFonts w:cs="Arial"/>
+                <w:bCs/>
+              </w:rPr>
+            </w:pPr>
+            <w:r>
+              <w:t>650.00</w:t>
+            </w:r>
           </w:p>
         </w:tc>
         <w:tc>
@@ -9559,21 +9062,19 @@
               <w:bottom w:val="nil"/>
               <w:right w:val="single" w:sz="4" w:space="0" w:color="auto"/>
             </w:tcBorders>
-            <w:vAlign w:val="center"/>
-          </w:tcPr>
-          <w:p>
-            <w:pPr>
-              <w:autoSpaceDE w:val="0"/>
-              <w:autoSpaceDN w:val="0"/>
-              <w:adjustRightInd w:val="0"/>
-              <w:spacing w:beforeLines="50" w:before="120" w:line="360" w:lineRule="auto"/>
-              <w:ind w:right="317"/>
-              <w:jc w:val="right"/>
-              <w:rPr>
-                <w:rFonts w:cs="Arial"/>
-                <w:bCs/>
-              </w:rPr>
-            </w:pPr>
+            <w:vAlign w:val="bottom"/>
+          </w:tcPr>
+          <w:p>
+            <w:pPr>
+              <w:jc w:val="center"/>
+              <w:rPr>
+                <w:rFonts w:cs="Arial"/>
+                <w:bCs/>
+              </w:rPr>
+            </w:pPr>
+            <w:r>
+              <w:t>650.00</w:t>
+            </w:r>
           </w:p>
         </w:tc>
         <w:tc>
@@ -9585,21 +9086,19 @@
               <w:bottom w:val="nil"/>
               <w:right w:val="single" w:sz="4" w:space="0" w:color="auto"/>
             </w:tcBorders>
-            <w:vAlign w:val="center"/>
-          </w:tcPr>
-          <w:p>
-            <w:pPr>
-              <w:autoSpaceDE w:val="0"/>
-              <w:autoSpaceDN w:val="0"/>
-              <w:adjustRightInd w:val="0"/>
-              <w:spacing w:beforeLines="50" w:before="120" w:line="360" w:lineRule="auto"/>
-              <w:ind w:right="317"/>
-              <w:jc w:val="right"/>
-              <w:rPr>
-                <w:rFonts w:cs="Arial"/>
-                <w:bCs/>
-              </w:rPr>
-            </w:pPr>
+            <w:vAlign w:val="bottom"/>
+          </w:tcPr>
+          <w:p>
+            <w:pPr>
+              <w:jc w:val="center"/>
+              <w:rPr>
+                <w:rFonts w:cs="Arial"/>
+                <w:bCs/>
+              </w:rPr>
+            </w:pPr>
+            <w:r>
+              <w:t>650.00</w:t>
+            </w:r>
           </w:p>
         </w:tc>
         <w:tc>
@@ -9611,20 +9110,19 @@
               <w:bottom w:val="nil"/>
               <w:right w:val="single" w:sz="4" w:space="0" w:color="auto"/>
             </w:tcBorders>
-          </w:tcPr>
-          <w:p>
-            <w:pPr>
-              <w:autoSpaceDE w:val="0"/>
-              <w:autoSpaceDN w:val="0"/>
-              <w:adjustRightInd w:val="0"/>
-              <w:spacing w:beforeLines="50" w:before="120" w:line="360" w:lineRule="auto"/>
-              <w:ind w:right="317"/>
-              <w:jc w:val="right"/>
-              <w:rPr>
-                <w:rFonts w:cs="Arial"/>
-                <w:bCs/>
-              </w:rPr>
-            </w:pPr>
+            <w:vAlign w:val="bottom"/>
+          </w:tcPr>
+          <w:p>
+            <w:pPr>
+              <w:jc w:val="center"/>
+              <w:rPr>
+                <w:rFonts w:cs="Arial"/>
+                <w:bCs/>
+              </w:rPr>
+            </w:pPr>
+            <w:r>
+              <w:t>650.00</w:t>
+            </w:r>
           </w:p>
         </w:tc>
       </w:tr>
@@ -9682,21 +9180,19 @@
               <w:bottom w:val="single" w:sz="4" w:space="0" w:color="auto"/>
               <w:right w:val="single" w:sz="4" w:space="0" w:color="auto"/>
             </w:tcBorders>
-            <w:vAlign w:val="center"/>
-          </w:tcPr>
-          <w:p>
-            <w:pPr>
-              <w:autoSpaceDE w:val="0"/>
-              <w:autoSpaceDN w:val="0"/>
-              <w:adjustRightInd w:val="0"/>
-              <w:spacing w:beforeLines="50" w:before="120" w:line="360" w:lineRule="auto"/>
-              <w:ind w:right="317"/>
-              <w:jc w:val="right"/>
-              <w:rPr>
-                <w:rFonts w:cs="Arial"/>
-                <w:bCs/>
-              </w:rPr>
-            </w:pPr>
+            <w:vAlign w:val="bottom"/>
+          </w:tcPr>
+          <w:p>
+            <w:pPr>
+              <w:jc w:val="center"/>
+              <w:rPr>
+                <w:rFonts w:cs="Arial"/>
+                <w:bCs/>
+              </w:rPr>
+            </w:pPr>
+            <w:r>
+              <w:t>-650.00</w:t>
+            </w:r>
           </w:p>
         </w:tc>
         <w:tc>
@@ -9708,21 +9204,19 @@
               <w:bottom w:val="single" w:sz="4" w:space="0" w:color="auto"/>
               <w:right w:val="single" w:sz="4" w:space="0" w:color="auto"/>
             </w:tcBorders>
-            <w:vAlign w:val="center"/>
-          </w:tcPr>
-          <w:p>
-            <w:pPr>
-              <w:autoSpaceDE w:val="0"/>
-              <w:autoSpaceDN w:val="0"/>
-              <w:adjustRightInd w:val="0"/>
-              <w:spacing w:beforeLines="50" w:before="120" w:line="360" w:lineRule="auto"/>
-              <w:ind w:right="317"/>
-              <w:jc w:val="right"/>
-              <w:rPr>
-                <w:rFonts w:cs="Arial"/>
-                <w:bCs/>
-              </w:rPr>
-            </w:pPr>
+            <w:vAlign w:val="bottom"/>
+          </w:tcPr>
+          <w:p>
+            <w:pPr>
+              <w:jc w:val="center"/>
+              <w:rPr>
+                <w:rFonts w:cs="Arial"/>
+                <w:bCs/>
+              </w:rPr>
+            </w:pPr>
+            <w:r>
+              <w:t>-650.00</w:t>
+            </w:r>
           </w:p>
         </w:tc>
         <w:tc>
@@ -9734,21 +9228,19 @@
               <w:bottom w:val="single" w:sz="4" w:space="0" w:color="auto"/>
               <w:right w:val="single" w:sz="4" w:space="0" w:color="auto"/>
             </w:tcBorders>
-            <w:vAlign w:val="center"/>
-          </w:tcPr>
-          <w:p>
-            <w:pPr>
-              <w:autoSpaceDE w:val="0"/>
-              <w:autoSpaceDN w:val="0"/>
-              <w:adjustRightInd w:val="0"/>
-              <w:spacing w:beforeLines="50" w:before="120" w:line="360" w:lineRule="auto"/>
-              <w:ind w:right="317"/>
-              <w:jc w:val="right"/>
-              <w:rPr>
-                <w:rFonts w:cs="Arial"/>
-                <w:bCs/>
-              </w:rPr>
-            </w:pPr>
+            <w:vAlign w:val="bottom"/>
+          </w:tcPr>
+          <w:p>
+            <w:pPr>
+              <w:jc w:val="center"/>
+              <w:rPr>
+                <w:rFonts w:cs="Arial"/>
+                <w:bCs/>
+              </w:rPr>
+            </w:pPr>
+            <w:r>
+              <w:t>-650.00</w:t>
+            </w:r>
           </w:p>
         </w:tc>
         <w:tc>
@@ -9760,21 +9252,19 @@
               <w:bottom w:val="single" w:sz="4" w:space="0" w:color="auto"/>
               <w:right w:val="single" w:sz="4" w:space="0" w:color="auto"/>
             </w:tcBorders>
-            <w:vAlign w:val="center"/>
-          </w:tcPr>
-          <w:p>
-            <w:pPr>
-              <w:autoSpaceDE w:val="0"/>
-              <w:autoSpaceDN w:val="0"/>
-              <w:adjustRightInd w:val="0"/>
-              <w:spacing w:beforeLines="50" w:before="120" w:line="360" w:lineRule="auto"/>
-              <w:ind w:right="317"/>
-              <w:jc w:val="right"/>
-              <w:rPr>
-                <w:rFonts w:cs="Arial"/>
-                <w:bCs/>
-              </w:rPr>
-            </w:pPr>
+            <w:vAlign w:val="bottom"/>
+          </w:tcPr>
+          <w:p>
+            <w:pPr>
+              <w:jc w:val="center"/>
+              <w:rPr>
+                <w:rFonts w:cs="Arial"/>
+                <w:bCs/>
+              </w:rPr>
+            </w:pPr>
+            <w:r>
+              <w:t>-650.00</w:t>
+            </w:r>
           </w:p>
         </w:tc>
         <w:tc>
@@ -9786,20 +9276,19 @@
               <w:bottom w:val="single" w:sz="4" w:space="0" w:color="auto"/>
               <w:right w:val="single" w:sz="4" w:space="0" w:color="auto"/>
             </w:tcBorders>
-          </w:tcPr>
-          <w:p>
-            <w:pPr>
-              <w:autoSpaceDE w:val="0"/>
-              <w:autoSpaceDN w:val="0"/>
-              <w:adjustRightInd w:val="0"/>
-              <w:spacing w:beforeLines="50" w:before="120" w:line="360" w:lineRule="auto"/>
-              <w:ind w:right="317"/>
-              <w:jc w:val="right"/>
-              <w:rPr>
-                <w:rFonts w:cs="Arial"/>
-                <w:bCs/>
-              </w:rPr>
-            </w:pPr>
+            <w:vAlign w:val="bottom"/>
+          </w:tcPr>
+          <w:p>
+            <w:pPr>
+              <w:jc w:val="center"/>
+              <w:rPr>
+                <w:rFonts w:cs="Arial"/>
+                <w:bCs/>
+              </w:rPr>
+            </w:pPr>
+            <w:r>
+              <w:t>-650.00</w:t>
+            </w:r>
           </w:p>
         </w:tc>
       </w:tr>

</xml_diff>

<commit_message>
courbe td1 et td2
</commit_message>
<xml_diff>
--- a/TD/Liantsoa_GSIMP-FI_n°02_TD1_monocouhe_2025.docx
+++ b/TD/Liantsoa_GSIMP-FI_n°02_TD1_monocouhe_2025.docx
@@ -33,14 +33,9 @@
         <w:t>1.</w:t>
       </w:r>
       <w:r>
-        <w:t xml:space="preserve"> Données de base dans le repère d’</w:t>
-      </w:r>
-      <w:proofErr w:type="spellStart"/>
-      <w:r>
-        <w:t>orthotropie</w:t>
+        <w:t xml:space="preserve"> Données de base dans le repère d’orthotropie</w:t>
       </w:r>
       <w:bookmarkEnd w:id="1"/>
-      <w:proofErr w:type="spellEnd"/>
     </w:p>
     <w:p>
       <w:pPr>
@@ -113,7 +108,6 @@
                 <w:szCs w:val="22"/>
               </w:rPr>
             </w:pPr>
-            <w:proofErr w:type="spellStart"/>
             <w:r>
               <w:rPr>
                 <w:rFonts w:cs="Arial"/>
@@ -133,7 +127,6 @@
               </w:rPr>
               <w:t>f</w:t>
             </w:r>
-            <w:proofErr w:type="spellEnd"/>
           </w:p>
         </w:tc>
         <w:tc>
@@ -625,7 +618,6 @@
                 <w:szCs w:val="22"/>
               </w:rPr>
             </w:pPr>
-            <w:proofErr w:type="spellStart"/>
             <w:r>
               <w:rPr>
                 <w:rFonts w:cs="Arial"/>
@@ -645,7 +637,6 @@
               </w:rPr>
               <w:t>m</w:t>
             </w:r>
-            <w:proofErr w:type="spellEnd"/>
           </w:p>
         </w:tc>
         <w:tc>
@@ -1029,7 +1020,6 @@
                 <w:szCs w:val="22"/>
               </w:rPr>
             </w:pPr>
-            <w:proofErr w:type="spellStart"/>
             <w:r>
               <w:rPr>
                 <w:rFonts w:cs="Arial"/>
@@ -1039,7 +1029,6 @@
               </w:rPr>
               <w:t>Xt</w:t>
             </w:r>
-            <w:proofErr w:type="spellEnd"/>
           </w:p>
         </w:tc>
         <w:tc>
@@ -1259,7 +1248,6 @@
                 <w:szCs w:val="22"/>
               </w:rPr>
             </w:pPr>
-            <w:proofErr w:type="spellStart"/>
             <w:r>
               <w:rPr>
                 <w:rFonts w:cs="Arial"/>
@@ -1269,7 +1257,6 @@
               </w:rPr>
               <w:t>Xc</w:t>
             </w:r>
-            <w:proofErr w:type="spellEnd"/>
           </w:p>
         </w:tc>
         <w:tc>
@@ -1525,7 +1512,6 @@
                 <w:szCs w:val="22"/>
               </w:rPr>
             </w:pPr>
-            <w:proofErr w:type="spellStart"/>
             <w:r>
               <w:rPr>
                 <w:rFonts w:cs="Arial"/>
@@ -1535,7 +1521,6 @@
               </w:rPr>
               <w:t>Yt</w:t>
             </w:r>
-            <w:proofErr w:type="spellEnd"/>
           </w:p>
         </w:tc>
         <w:tc>
@@ -1773,7 +1758,6 @@
                 <w:szCs w:val="22"/>
               </w:rPr>
             </w:pPr>
-            <w:proofErr w:type="spellStart"/>
             <w:r>
               <w:rPr>
                 <w:rFonts w:cs="Arial"/>
@@ -1783,7 +1767,6 @@
               </w:rPr>
               <w:t>Yc</w:t>
             </w:r>
-            <w:proofErr w:type="spellEnd"/>
           </w:p>
         </w:tc>
         <w:tc>
@@ -2521,23 +2504,7 @@
                 <w:bCs/>
               </w:rPr>
               <w:tab/>
-              <w:t>[</w:t>
-            </w:r>
-            <w:proofErr w:type="spellStart"/>
-            <w:r>
-              <w:rPr>
-                <w:rFonts w:cs="Arial"/>
-                <w:bCs/>
-              </w:rPr>
-              <w:t>MPa</w:t>
-            </w:r>
-            <w:proofErr w:type="spellEnd"/>
-            <w:r>
-              <w:rPr>
-                <w:rFonts w:cs="Arial"/>
-                <w:bCs/>
-              </w:rPr>
-              <w:t>]</w:t>
+              <w:t>[MPa]</w:t>
             </w:r>
           </w:p>
         </w:tc>
@@ -2660,23 +2627,7 @@
                 <w:bCs/>
               </w:rPr>
               <w:tab/>
-              <w:t>[</w:t>
-            </w:r>
-            <w:proofErr w:type="spellStart"/>
-            <w:r>
-              <w:rPr>
-                <w:rFonts w:cs="Arial"/>
-                <w:bCs/>
-              </w:rPr>
-              <w:t>MPa</w:t>
-            </w:r>
-            <w:proofErr w:type="spellEnd"/>
-            <w:r>
-              <w:rPr>
-                <w:rFonts w:cs="Arial"/>
-                <w:bCs/>
-              </w:rPr>
-              <w:t>]</w:t>
+              <w:t>[MPa]</w:t>
             </w:r>
           </w:p>
         </w:tc>
@@ -2799,23 +2750,7 @@
                 <w:bCs/>
               </w:rPr>
               <w:tab/>
-              <w:t>[</w:t>
-            </w:r>
-            <w:proofErr w:type="spellStart"/>
-            <w:r>
-              <w:rPr>
-                <w:rFonts w:cs="Arial"/>
-                <w:bCs/>
-              </w:rPr>
-              <w:t>MPa</w:t>
-            </w:r>
-            <w:proofErr w:type="spellEnd"/>
-            <w:r>
-              <w:rPr>
-                <w:rFonts w:cs="Arial"/>
-                <w:bCs/>
-              </w:rPr>
-              <w:t>]</w:t>
+              <w:t>[MPa]</w:t>
             </w:r>
           </w:p>
         </w:tc>
@@ -3404,23 +3339,7 @@
         <w:t xml:space="preserve">. </w:t>
       </w:r>
       <w:r>
-        <w:t xml:space="preserve">Contraintes admissibles </w:t>
-      </w:r>
-      <w:proofErr w:type="spellStart"/>
-      <w:r>
-        <w:t>uniaxiales</w:t>
-      </w:r>
-      <w:proofErr w:type="spellEnd"/>
-      <w:r>
-        <w:t xml:space="preserve"> et </w:t>
-      </w:r>
-      <w:proofErr w:type="spellStart"/>
-      <w:r>
-        <w:t>biaxiales</w:t>
-      </w:r>
-      <w:proofErr w:type="spellEnd"/>
-      <w:r>
-        <w:t xml:space="preserve"> dans le repère de sollicitation</w:t>
+        <w:t>Contraintes admissibles uniaxiales et biaxiales dans le repère de sollicitation</w:t>
       </w:r>
       <w:bookmarkEnd w:id="3"/>
     </w:p>
@@ -3442,23 +3361,7 @@
           <w:rFonts w:cs="Arial"/>
           <w:bCs/>
         </w:rPr>
-        <w:t xml:space="preserve">Prenons </w:t>
-      </w:r>
-      <w:proofErr w:type="spellStart"/>
-      <w:r>
-        <w:rPr>
-          <w:rFonts w:cs="Arial"/>
-          <w:bCs/>
-        </w:rPr>
-        <w:t>Yc</w:t>
-      </w:r>
-      <w:proofErr w:type="spellEnd"/>
-      <w:r>
-        <w:rPr>
-          <w:rFonts w:cs="Arial"/>
-          <w:bCs/>
-        </w:rPr>
-        <w:t xml:space="preserve"> = -1</w:t>
+        <w:t>Prenons Yc = -1</w:t>
       </w:r>
       <w:r>
         <w:rPr>
@@ -3472,39 +3375,7 @@
           <w:rFonts w:cs="Arial"/>
           <w:bCs/>
         </w:rPr>
-        <w:t xml:space="preserve">0 </w:t>
-      </w:r>
-      <w:proofErr w:type="spellStart"/>
-      <w:r>
-        <w:rPr>
-          <w:rFonts w:cs="Arial"/>
-          <w:bCs/>
-        </w:rPr>
-        <w:t>MPa</w:t>
-      </w:r>
-      <w:proofErr w:type="spellEnd"/>
-      <w:r>
-        <w:rPr>
-          <w:rFonts w:cs="Arial"/>
-          <w:bCs/>
-        </w:rPr>
-        <w:t xml:space="preserve">, </w:t>
-      </w:r>
-      <w:proofErr w:type="spellStart"/>
-      <w:r>
-        <w:rPr>
-          <w:rFonts w:cs="Arial"/>
-          <w:bCs/>
-        </w:rPr>
-        <w:t>Yt</w:t>
-      </w:r>
-      <w:proofErr w:type="spellEnd"/>
-      <w:r>
-        <w:rPr>
-          <w:rFonts w:cs="Arial"/>
-          <w:bCs/>
-        </w:rPr>
-        <w:t xml:space="preserve"> = </w:t>
+        <w:t xml:space="preserve">0 MPa, Yt = </w:t>
       </w:r>
       <w:r>
         <w:rPr>
@@ -3518,23 +3389,7 @@
           <w:rFonts w:cs="Arial"/>
           <w:bCs/>
         </w:rPr>
-        <w:t xml:space="preserve">0 </w:t>
-      </w:r>
-      <w:proofErr w:type="spellStart"/>
-      <w:r>
-        <w:rPr>
-          <w:rFonts w:cs="Arial"/>
-          <w:bCs/>
-        </w:rPr>
-        <w:t>MPa</w:t>
-      </w:r>
-      <w:proofErr w:type="spellEnd"/>
-      <w:r>
-        <w:rPr>
-          <w:rFonts w:cs="Arial"/>
-          <w:bCs/>
-        </w:rPr>
-        <w:t xml:space="preserve">, T = </w:t>
+        <w:t xml:space="preserve">0 MPa, T = </w:t>
       </w:r>
       <w:r>
         <w:rPr>
@@ -3857,25 +3712,7 @@
                 <w:bCs/>
                 <w:vertAlign w:val="subscript"/>
               </w:rPr>
-              <w:t>1t [</w:t>
-            </w:r>
-            <w:proofErr w:type="spellStart"/>
-            <w:r>
-              <w:rPr>
-                <w:rFonts w:cs="Arial"/>
-                <w:bCs/>
-                <w:vertAlign w:val="subscript"/>
-              </w:rPr>
-              <w:t>MPa</w:t>
-            </w:r>
-            <w:proofErr w:type="spellEnd"/>
-            <w:r>
-              <w:rPr>
-                <w:rFonts w:cs="Arial"/>
-                <w:bCs/>
-                <w:vertAlign w:val="subscript"/>
-              </w:rPr>
-              <w:t xml:space="preserve">] </w:t>
+              <w:t xml:space="preserve">1t [MPa] </w:t>
             </w:r>
           </w:p>
         </w:tc>
@@ -4705,25 +4542,7 @@
                 <w:bCs/>
                 <w:vertAlign w:val="subscript"/>
               </w:rPr>
-              <w:t>6- [</w:t>
-            </w:r>
-            <w:proofErr w:type="spellStart"/>
-            <w:r>
-              <w:rPr>
-                <w:rFonts w:cs="Arial"/>
-                <w:bCs/>
-                <w:vertAlign w:val="subscript"/>
-              </w:rPr>
-              <w:t>MPa</w:t>
-            </w:r>
-            <w:proofErr w:type="spellEnd"/>
-            <w:r>
-              <w:rPr>
-                <w:rFonts w:cs="Arial"/>
-                <w:bCs/>
-                <w:vertAlign w:val="subscript"/>
-              </w:rPr>
-              <w:t>]</w:t>
+              <w:t>6- [MPa]</w:t>
             </w:r>
           </w:p>
         </w:tc>
@@ -4889,25 +4708,7 @@
                 <w:bCs/>
                 <w:vertAlign w:val="subscript"/>
               </w:rPr>
-              <w:t>b+ [</w:t>
-            </w:r>
-            <w:proofErr w:type="spellStart"/>
-            <w:r>
-              <w:rPr>
-                <w:rFonts w:cs="Arial"/>
-                <w:bCs/>
-                <w:vertAlign w:val="subscript"/>
-              </w:rPr>
-              <w:t>MPa</w:t>
-            </w:r>
-            <w:proofErr w:type="spellEnd"/>
-            <w:r>
-              <w:rPr>
-                <w:rFonts w:cs="Arial"/>
-                <w:bCs/>
-                <w:vertAlign w:val="subscript"/>
-              </w:rPr>
-              <w:t>]</w:t>
+              <w:t>b+ [MPa]</w:t>
             </w:r>
           </w:p>
         </w:tc>
@@ -5073,25 +4874,7 @@
                 <w:bCs/>
                 <w:vertAlign w:val="subscript"/>
               </w:rPr>
-              <w:t>b- [</w:t>
-            </w:r>
-            <w:proofErr w:type="spellStart"/>
-            <w:r>
-              <w:rPr>
-                <w:rFonts w:cs="Arial"/>
-                <w:bCs/>
-                <w:vertAlign w:val="subscript"/>
-              </w:rPr>
-              <w:t>MPa</w:t>
-            </w:r>
-            <w:proofErr w:type="spellEnd"/>
-            <w:r>
-              <w:rPr>
-                <w:rFonts w:cs="Arial"/>
-                <w:bCs/>
-                <w:vertAlign w:val="subscript"/>
-              </w:rPr>
-              <w:t>]</w:t>
+              <w:t>b- [MPa]</w:t>
             </w:r>
           </w:p>
         </w:tc>
@@ -5249,16 +5032,16 @@
           <w:noProof/>
         </w:rPr>
         <w:drawing>
-          <wp:anchor distT="0" distB="0" distL="114300" distR="114300" simplePos="0" relativeHeight="251660288" behindDoc="0" locked="0" layoutInCell="1" allowOverlap="1" wp14:anchorId="465A1ADB" wp14:editId="02F04C1D">
+          <wp:anchor distT="0" distB="0" distL="114300" distR="114300" simplePos="0" relativeHeight="251660288" behindDoc="0" locked="0" layoutInCell="1" allowOverlap="1" wp14:anchorId="465A1ADB" wp14:editId="6D2A1F14">
             <wp:simplePos x="0" y="0"/>
             <wp:positionH relativeFrom="column">
               <wp:posOffset>-252095</wp:posOffset>
             </wp:positionH>
             <wp:positionV relativeFrom="paragraph">
-              <wp:posOffset>336550</wp:posOffset>
+              <wp:posOffset>258445</wp:posOffset>
             </wp:positionV>
-            <wp:extent cx="6343650" cy="3914775"/>
-            <wp:effectExtent l="0" t="0" r="0" b="9525"/>
+            <wp:extent cx="6343650" cy="4286250"/>
+            <wp:effectExtent l="0" t="0" r="0" b="0"/>
             <wp:wrapTopAndBottom/>
             <wp:docPr id="5" name="Graphique 5"/>
             <wp:cNvGraphicFramePr/>
@@ -5347,14 +5130,9 @@
         <w:t>1.</w:t>
       </w:r>
       <w:r>
-        <w:t xml:space="preserve"> Données de base dans le repère d’</w:t>
-      </w:r>
-      <w:proofErr w:type="spellStart"/>
-      <w:r>
-        <w:t>orthotropie</w:t>
+        <w:t xml:space="preserve"> Données de base dans le repère d’orthotropie</w:t>
       </w:r>
       <w:bookmarkEnd w:id="5"/>
-      <w:proofErr w:type="spellEnd"/>
     </w:p>
     <w:p>
       <w:pPr>
@@ -5424,7 +5202,6 @@
                 <w:bCs/>
               </w:rPr>
             </w:pPr>
-            <w:proofErr w:type="spellStart"/>
             <w:r>
               <w:rPr>
                 <w:rFonts w:cs="Arial"/>
@@ -5440,7 +5217,6 @@
               </w:rPr>
               <w:t>f</w:t>
             </w:r>
-            <w:proofErr w:type="spellEnd"/>
           </w:p>
         </w:tc>
         <w:tc>
@@ -5903,7 +5679,6 @@
                 <w:bCs/>
               </w:rPr>
             </w:pPr>
-            <w:proofErr w:type="spellStart"/>
             <w:r>
               <w:rPr>
                 <w:rFonts w:cs="Arial"/>
@@ -5919,7 +5694,6 @@
               </w:rPr>
               <w:t>m</w:t>
             </w:r>
-            <w:proofErr w:type="spellEnd"/>
           </w:p>
         </w:tc>
         <w:tc>
@@ -6152,7 +5926,6 @@
                 <w:bCs/>
               </w:rPr>
             </w:pPr>
-            <w:proofErr w:type="spellStart"/>
             <w:r>
               <w:rPr>
                 <w:rFonts w:cs="Arial"/>
@@ -6160,7 +5933,6 @@
               </w:rPr>
               <w:t>Xt</w:t>
             </w:r>
-            <w:proofErr w:type="spellEnd"/>
           </w:p>
         </w:tc>
         <w:tc>
@@ -6203,7 +5975,6 @@
                 <w:bCs/>
               </w:rPr>
             </w:pPr>
-            <w:proofErr w:type="spellStart"/>
             <w:r>
               <w:rPr>
                 <w:rFonts w:cs="Arial"/>
@@ -6211,7 +5982,6 @@
               </w:rPr>
               <w:t>Yt</w:t>
             </w:r>
-            <w:proofErr w:type="spellEnd"/>
           </w:p>
         </w:tc>
         <w:tc>
@@ -6315,7 +6085,6 @@
                 <w:bCs/>
               </w:rPr>
             </w:pPr>
-            <w:proofErr w:type="spellStart"/>
             <w:r>
               <w:rPr>
                 <w:rFonts w:cs="Arial"/>
@@ -6323,7 +6092,6 @@
               </w:rPr>
               <w:t>Xc</w:t>
             </w:r>
-            <w:proofErr w:type="spellEnd"/>
           </w:p>
         </w:tc>
         <w:tc>
@@ -6366,7 +6134,6 @@
                 <w:bCs/>
               </w:rPr>
             </w:pPr>
-            <w:proofErr w:type="spellStart"/>
             <w:r>
               <w:rPr>
                 <w:rFonts w:cs="Arial"/>
@@ -6374,7 +6141,6 @@
               </w:rPr>
               <w:t>Yc</w:t>
             </w:r>
-            <w:proofErr w:type="spellEnd"/>
           </w:p>
         </w:tc>
         <w:tc>
@@ -6639,10 +6405,12 @@
       <w:pPr>
         <w:pStyle w:val="Titre4"/>
       </w:pPr>
+      <w:bookmarkStart w:id="6" w:name="_GoBack"/>
+      <w:bookmarkEnd w:id="6"/>
       <w:r>
         <w:br w:type="page"/>
       </w:r>
-      <w:bookmarkStart w:id="6" w:name="_Toc149798671"/>
+      <w:bookmarkStart w:id="7" w:name="_Toc149798671"/>
       <w:r>
         <w:lastRenderedPageBreak/>
         <w:t>3.</w:t>
@@ -6656,7 +6424,7 @@
       <w:r>
         <w:t>Constantes pratiques</w:t>
       </w:r>
-      <w:bookmarkEnd w:id="6"/>
+      <w:bookmarkEnd w:id="7"/>
     </w:p>
     <w:p>
       <w:pPr>
@@ -6946,23 +6714,7 @@
                 <w:bCs/>
               </w:rPr>
               <w:tab/>
-              <w:t>[</w:t>
-            </w:r>
-            <w:proofErr w:type="spellStart"/>
-            <w:r>
-              <w:rPr>
-                <w:rFonts w:cs="Arial"/>
-                <w:bCs/>
-              </w:rPr>
-              <w:t>MPa</w:t>
-            </w:r>
-            <w:proofErr w:type="spellEnd"/>
-            <w:r>
-              <w:rPr>
-                <w:rFonts w:cs="Arial"/>
-                <w:bCs/>
-              </w:rPr>
-              <w:t>]</w:t>
+              <w:t>[MPa]</w:t>
             </w:r>
           </w:p>
         </w:tc>
@@ -7781,35 +7533,6 @@
         <w:rPr>
           <w:noProof/>
         </w:rPr>
-        <w:drawing>
-          <wp:anchor distT="0" distB="0" distL="114300" distR="114300" simplePos="0" relativeHeight="251661312" behindDoc="0" locked="0" layoutInCell="1" allowOverlap="1" wp14:anchorId="630D27E4" wp14:editId="5E76A9AB">
-            <wp:simplePos x="0" y="0"/>
-            <wp:positionH relativeFrom="column">
-              <wp:posOffset>-604520</wp:posOffset>
-            </wp:positionH>
-            <wp:positionV relativeFrom="paragraph">
-              <wp:posOffset>480060</wp:posOffset>
-            </wp:positionV>
-            <wp:extent cx="3657600" cy="2676525"/>
-            <wp:effectExtent l="0" t="0" r="0" b="9525"/>
-            <wp:wrapTopAndBottom/>
-            <wp:docPr id="6" name="Graphique 6"/>
-            <wp:cNvGraphicFramePr/>
-            <a:graphic xmlns:a="http://schemas.openxmlformats.org/drawingml/2006/main">
-              <a:graphicData uri="http://schemas.openxmlformats.org/drawingml/2006/chart">
-                <c:chart xmlns:c="http://schemas.openxmlformats.org/drawingml/2006/chart" xmlns:r="http://schemas.openxmlformats.org/officeDocument/2006/relationships" r:id="rId10"/>
-              </a:graphicData>
-            </a:graphic>
-            <wp14:sizeRelH relativeFrom="margin">
-              <wp14:pctWidth>0</wp14:pctWidth>
-            </wp14:sizeRelH>
-          </wp:anchor>
-        </w:drawing>
-      </w:r>
-      <w:r>
-        <w:rPr>
-          <w:noProof/>
-        </w:rPr>
         <w:t xml:space="preserve"> </w:t>
       </w:r>
       <w:r>
@@ -7838,7 +7561,39 @@
           <w:noProof/>
         </w:rPr>
         <w:drawing>
-          <wp:anchor distT="0" distB="0" distL="114300" distR="114300" simplePos="0" relativeHeight="251662336" behindDoc="0" locked="0" layoutInCell="1" allowOverlap="1" wp14:anchorId="1AF493B7" wp14:editId="3FF7C29B">
+          <wp:anchor distT="0" distB="0" distL="114300" distR="114300" simplePos="0" relativeHeight="251661312" behindDoc="0" locked="0" layoutInCell="1" allowOverlap="1" wp14:anchorId="630D27E4" wp14:editId="755E19A9">
+            <wp:simplePos x="0" y="0"/>
+            <wp:positionH relativeFrom="column">
+              <wp:posOffset>-604520</wp:posOffset>
+            </wp:positionH>
+            <wp:positionV relativeFrom="paragraph">
+              <wp:posOffset>217170</wp:posOffset>
+            </wp:positionV>
+            <wp:extent cx="3657600" cy="2800350"/>
+            <wp:effectExtent l="0" t="0" r="0" b="0"/>
+            <wp:wrapTopAndBottom/>
+            <wp:docPr id="6" name="Graphique 6"/>
+            <wp:cNvGraphicFramePr/>
+            <a:graphic xmlns:a="http://schemas.openxmlformats.org/drawingml/2006/main">
+              <a:graphicData uri="http://schemas.openxmlformats.org/drawingml/2006/chart">
+                <c:chart xmlns:c="http://schemas.openxmlformats.org/drawingml/2006/chart" xmlns:r="http://schemas.openxmlformats.org/officeDocument/2006/relationships" r:id="rId10"/>
+              </a:graphicData>
+            </a:graphic>
+            <wp14:sizeRelH relativeFrom="margin">
+              <wp14:pctWidth>0</wp14:pctWidth>
+            </wp14:sizeRelH>
+            <wp14:sizeRelV relativeFrom="margin">
+              <wp14:pctHeight>0</wp14:pctHeight>
+            </wp14:sizeRelV>
+          </wp:anchor>
+        </w:drawing>
+      </w:r>
+      <w:r>
+        <w:rPr>
+          <w:noProof/>
+        </w:rPr>
+        <w:drawing>
+          <wp:anchor distT="0" distB="0" distL="114300" distR="114300" simplePos="0" relativeHeight="251662336" behindDoc="0" locked="0" layoutInCell="1" allowOverlap="1" wp14:anchorId="1AF493B7" wp14:editId="276DF86D">
             <wp:simplePos x="0" y="0"/>
             <wp:positionH relativeFrom="column">
               <wp:posOffset>3176905</wp:posOffset>
@@ -7883,7 +7638,7 @@
       <w:pPr>
         <w:pStyle w:val="Titre4"/>
       </w:pPr>
-      <w:bookmarkStart w:id="7" w:name="_Toc149798672"/>
+      <w:bookmarkStart w:id="8" w:name="_Toc149798672"/>
       <w:r>
         <w:lastRenderedPageBreak/>
         <w:t>3.</w:t>
@@ -7895,25 +7650,9 @@
         <w:t xml:space="preserve">. </w:t>
       </w:r>
       <w:r>
-        <w:t xml:space="preserve">Contraintes admissibles </w:t>
+        <w:t>Contraintes admissibles uniaxiales et biaxiales dans le repère de sollicitation</w:t>
       </w:r>
-      <w:proofErr w:type="spellStart"/>
-      <w:r>
-        <w:t>uniaxiales</w:t>
-      </w:r>
-      <w:proofErr w:type="spellEnd"/>
-      <w:r>
-        <w:t xml:space="preserve"> et </w:t>
-      </w:r>
-      <w:proofErr w:type="spellStart"/>
-      <w:r>
-        <w:t>biaxiales</w:t>
-      </w:r>
-      <w:proofErr w:type="spellEnd"/>
-      <w:r>
-        <w:t xml:space="preserve"> dans le repère de sollicitation</w:t>
-      </w:r>
-      <w:bookmarkEnd w:id="7"/>
+      <w:bookmarkEnd w:id="8"/>
     </w:p>
     <w:p>
       <w:pPr>
@@ -8206,25 +7945,7 @@
                 <w:bCs/>
                 <w:vertAlign w:val="subscript"/>
               </w:rPr>
-              <w:t>1t [</w:t>
-            </w:r>
-            <w:proofErr w:type="spellStart"/>
-            <w:r>
-              <w:rPr>
-                <w:rFonts w:cs="Arial"/>
-                <w:bCs/>
-                <w:vertAlign w:val="subscript"/>
-              </w:rPr>
-              <w:t>MPa</w:t>
-            </w:r>
-            <w:proofErr w:type="spellEnd"/>
-            <w:r>
-              <w:rPr>
-                <w:rFonts w:cs="Arial"/>
-                <w:bCs/>
-                <w:vertAlign w:val="subscript"/>
-              </w:rPr>
-              <w:t>]</w:t>
+              <w:t>1t [MPa]</w:t>
             </w:r>
           </w:p>
         </w:tc>
@@ -9582,8 +9303,6 @@
           </wp:inline>
         </w:drawing>
       </w:r>
-      <w:bookmarkStart w:id="8" w:name="_GoBack"/>
-      <w:bookmarkEnd w:id="8"/>
     </w:p>
     <w:sectPr>
       <w:headerReference w:type="default" r:id="rId13"/>
@@ -9651,23 +9370,7 @@
         <w:sz w:val="36"/>
         <w:lang w:val="en-US"/>
       </w:rPr>
-      <w:t xml:space="preserve">ANDRIANAMBININA </w:t>
-    </w:r>
-    <w:proofErr w:type="spellStart"/>
-    <w:r>
-      <w:rPr>
-        <w:sz w:val="36"/>
-        <w:lang w:val="en-US"/>
-      </w:rPr>
-      <w:t>Liantsoa</w:t>
-    </w:r>
-    <w:proofErr w:type="spellEnd"/>
-    <w:r>
-      <w:rPr>
-        <w:sz w:val="36"/>
-        <w:lang w:val="en-US"/>
-      </w:rPr>
-      <w:t xml:space="preserve"> GSI-MP FI    n</w:t>
+      <w:t>ANDRIANAMBININA Liantsoa GSI-MP FI    n</w:t>
     </w:r>
     <w:r>
       <w:rPr>
@@ -10956,11 +10659,11 @@
         </c:dLbls>
         <c:marker val="1"/>
         <c:smooth val="0"/>
-        <c:axId val="-824916144"/>
-        <c:axId val="-824914512"/>
+        <c:axId val="-1299522736"/>
+        <c:axId val="-1299520016"/>
       </c:lineChart>
       <c:catAx>
-        <c:axId val="-824916144"/>
+        <c:axId val="-1299522736"/>
         <c:scaling>
           <c:orientation val="minMax"/>
         </c:scaling>
@@ -11003,7 +10706,7 @@
             <a:endParaRPr lang="fr-FR"/>
           </a:p>
         </c:txPr>
-        <c:crossAx val="-824914512"/>
+        <c:crossAx val="-1299520016"/>
         <c:crosses val="autoZero"/>
         <c:auto val="1"/>
         <c:lblAlgn val="ctr"/>
@@ -11011,7 +10714,7 @@
         <c:noMultiLvlLbl val="0"/>
       </c:catAx>
       <c:valAx>
-        <c:axId val="-824914512"/>
+        <c:axId val="-1299520016"/>
         <c:scaling>
           <c:orientation val="minMax"/>
         </c:scaling>
@@ -11062,7 +10765,7 @@
             <a:endParaRPr lang="fr-FR"/>
           </a:p>
         </c:txPr>
-        <c:crossAx val="-824916144"/>
+        <c:crossAx val="-1299522736"/>
         <c:crosses val="autoZero"/>
         <c:crossBetween val="between"/>
       </c:valAx>
@@ -11544,11 +11247,11 @@
         </c:dLbls>
         <c:marker val="1"/>
         <c:smooth val="0"/>
-        <c:axId val="-828821264"/>
-        <c:axId val="-828818000"/>
+        <c:axId val="-1299533616"/>
+        <c:axId val="-1299528176"/>
       </c:lineChart>
       <c:catAx>
-        <c:axId val="-828821264"/>
+        <c:axId val="-1299533616"/>
         <c:scaling>
           <c:orientation val="minMax"/>
         </c:scaling>
@@ -11591,7 +11294,7 @@
             <a:endParaRPr lang="fr-FR"/>
           </a:p>
         </c:txPr>
-        <c:crossAx val="-828818000"/>
+        <c:crossAx val="-1299528176"/>
         <c:crosses val="autoZero"/>
         <c:auto val="1"/>
         <c:lblAlgn val="ctr"/>
@@ -11599,7 +11302,7 @@
         <c:noMultiLvlLbl val="0"/>
       </c:catAx>
       <c:valAx>
-        <c:axId val="-828818000"/>
+        <c:axId val="-1299528176"/>
         <c:scaling>
           <c:orientation val="minMax"/>
         </c:scaling>
@@ -11650,7 +11353,7 @@
             <a:endParaRPr lang="fr-FR"/>
           </a:p>
         </c:txPr>
-        <c:crossAx val="-828821264"/>
+        <c:crossAx val="-1299533616"/>
         <c:crosses val="autoZero"/>
         <c:crossBetween val="between"/>
       </c:valAx>
@@ -11775,8 +11478,8 @@
         <c:manualLayout>
           <c:xMode val="edge"/>
           <c:yMode val="edge"/>
-          <c:x val="0.19778621422322215"/>
-          <c:y val="4.1372825085606024E-2"/>
+          <c:x val="0.22581431825526313"/>
+          <c:y val="1.4706095071449404E-2"/>
         </c:manualLayout>
       </c:layout>
       <c:overlay val="0"/>
@@ -11816,9 +11519,9 @@
           <c:xMode val="edge"/>
           <c:yMode val="edge"/>
           <c:x val="8.5679442418909582E-2"/>
-          <c:y val="0.1839297774857965"/>
+          <c:y val="9.2077923592884234E-2"/>
           <c:w val="0.85456278995515966"/>
-          <c:h val="0.66882989194914988"/>
+          <c:h val="0.76068171478565183"/>
         </c:manualLayout>
       </c:layout>
       <c:lineChart>
@@ -12550,11 +12253,11 @@
         </c:dLbls>
         <c:marker val="1"/>
         <c:smooth val="0"/>
-        <c:axId val="-828832688"/>
-        <c:axId val="-828831056"/>
+        <c:axId val="-1299534160"/>
+        <c:axId val="-1299532528"/>
       </c:lineChart>
       <c:catAx>
-        <c:axId val="-828832688"/>
+        <c:axId val="-1299534160"/>
         <c:scaling>
           <c:orientation val="minMax"/>
         </c:scaling>
@@ -12597,7 +12300,7 @@
             <a:endParaRPr lang="fr-FR"/>
           </a:p>
         </c:txPr>
-        <c:crossAx val="-828831056"/>
+        <c:crossAx val="-1299532528"/>
         <c:crosses val="autoZero"/>
         <c:auto val="1"/>
         <c:lblAlgn val="ctr"/>
@@ -12605,7 +12308,7 @@
         <c:noMultiLvlLbl val="0"/>
       </c:catAx>
       <c:valAx>
-        <c:axId val="-828831056"/>
+        <c:axId val="-1299532528"/>
         <c:scaling>
           <c:orientation val="minMax"/>
         </c:scaling>
@@ -12656,7 +12359,7 @@
             <a:endParaRPr lang="fr-FR"/>
           </a:p>
         </c:txPr>
-        <c:crossAx val="-828832688"/>
+        <c:crossAx val="-1299534160"/>
         <c:crosses val="autoZero"/>
         <c:crossBetween val="between"/>
       </c:valAx>
@@ -12781,7 +12484,7 @@
               <a:rPr lang="fr-FR" sz="1400" b="1" i="0" baseline="0">
                 <a:effectLst/>
               </a:rPr>
-              <a:t>Constante pratique en fonction de teta : </a:t>
+              <a:t>Constante pratique : </a:t>
             </a:r>
             <a:r>
               <a:rPr lang="fr-FR" sz="1400" b="0" i="0" baseline="0">
@@ -12847,8 +12550,8 @@
         <c:manualLayout>
           <c:xMode val="edge"/>
           <c:yMode val="edge"/>
-          <c:x val="1.0012104651302045E-3"/>
-          <c:y val="5.5071407888960546E-4"/>
+          <c:x val="0.14683453630796151"/>
+          <c:y val="3.6831824593354399E-2"/>
         </c:manualLayout>
       </c:layout>
       <c:overlay val="0"/>
@@ -12890,7 +12593,7 @@
           <c:x val="0.11220473633582503"/>
           <c:y val="0.20943165418672885"/>
           <c:w val="0.86800960997681631"/>
-          <c:h val="0.64522895007043135"/>
+          <c:h val="0.55452604138768369"/>
         </c:manualLayout>
       </c:layout>
       <c:lineChart>
@@ -13170,11 +12873,11 @@
         </c:dLbls>
         <c:marker val="1"/>
         <c:smooth val="0"/>
-        <c:axId val="-952089472"/>
-        <c:axId val="-952088384"/>
+        <c:axId val="-1299527088"/>
+        <c:axId val="-1413219792"/>
       </c:lineChart>
       <c:catAx>
-        <c:axId val="-952089472"/>
+        <c:axId val="-1299527088"/>
         <c:scaling>
           <c:orientation val="minMax"/>
         </c:scaling>
@@ -13217,7 +12920,7 @@
             <a:endParaRPr lang="fr-FR"/>
           </a:p>
         </c:txPr>
-        <c:crossAx val="-952088384"/>
+        <c:crossAx val="-1413219792"/>
         <c:crosses val="autoZero"/>
         <c:auto val="1"/>
         <c:lblAlgn val="ctr"/>
@@ -13225,7 +12928,7 @@
         <c:noMultiLvlLbl val="0"/>
       </c:catAx>
       <c:valAx>
-        <c:axId val="-952088384"/>
+        <c:axId val="-1413219792"/>
         <c:scaling>
           <c:orientation val="minMax"/>
         </c:scaling>
@@ -13276,7 +12979,7 @@
             <a:endParaRPr lang="fr-FR"/>
           </a:p>
         </c:txPr>
-        <c:crossAx val="-952089472"/>
+        <c:crossAx val="-1299527088"/>
         <c:crosses val="autoZero"/>
         <c:crossBetween val="between"/>
       </c:valAx>
@@ -13290,6 +12993,16 @@
     </c:plotArea>
     <c:legend>
       <c:legendPos val="b"/>
+      <c:layout>
+        <c:manualLayout>
+          <c:xMode val="edge"/>
+          <c:yMode val="edge"/>
+          <c:x val="0.25732611548556433"/>
+          <c:y val="0.90532826253861121"/>
+          <c:w val="0.49229194006999127"/>
+          <c:h val="7.6531147892227758E-2"/>
+        </c:manualLayout>
+      </c:layout>
       <c:overlay val="0"/>
       <c:spPr>
         <a:noFill/>
@@ -13391,7 +13104,7 @@
               <a:rPr lang="fr-FR" sz="1400" b="1" i="0" baseline="0">
                 <a:effectLst/>
               </a:rPr>
-              <a:t>Constante pratique en fonction de teta : </a:t>
+              <a:t>Constante pratique : </a:t>
             </a:r>
             <a:r>
               <a:rPr lang="fr-FR" sz="1400" b="0" i="0" baseline="0">
@@ -13761,11 +13474,11 @@
         </c:dLbls>
         <c:marker val="1"/>
         <c:smooth val="0"/>
-        <c:axId val="-952539152"/>
-        <c:axId val="-676716848"/>
+        <c:axId val="-1357993760"/>
+        <c:axId val="-1236929392"/>
       </c:lineChart>
       <c:catAx>
-        <c:axId val="-952539152"/>
+        <c:axId val="-1357993760"/>
         <c:scaling>
           <c:orientation val="minMax"/>
         </c:scaling>
@@ -13808,7 +13521,7 @@
             <a:endParaRPr lang="fr-FR"/>
           </a:p>
         </c:txPr>
-        <c:crossAx val="-676716848"/>
+        <c:crossAx val="-1236929392"/>
         <c:crosses val="autoZero"/>
         <c:auto val="1"/>
         <c:lblAlgn val="ctr"/>
@@ -13816,7 +13529,7 @@
         <c:noMultiLvlLbl val="0"/>
       </c:catAx>
       <c:valAx>
-        <c:axId val="-676716848"/>
+        <c:axId val="-1236929392"/>
         <c:scaling>
           <c:orientation val="minMax"/>
         </c:scaling>
@@ -13867,7 +13580,7 @@
             <a:endParaRPr lang="fr-FR"/>
           </a:p>
         </c:txPr>
-        <c:crossAx val="-952539152"/>
+        <c:crossAx val="-1357993760"/>
         <c:crosses val="autoZero"/>
         <c:crossBetween val="between"/>
       </c:valAx>
@@ -14575,11 +14288,11 @@
         </c:dLbls>
         <c:marker val="1"/>
         <c:smooth val="0"/>
-        <c:axId val="-676708688"/>
-        <c:axId val="-676709232"/>
+        <c:axId val="-1236930480"/>
+        <c:axId val="-1236927216"/>
       </c:lineChart>
       <c:catAx>
-        <c:axId val="-676708688"/>
+        <c:axId val="-1236930480"/>
         <c:scaling>
           <c:orientation val="minMax"/>
         </c:scaling>
@@ -14622,7 +14335,7 @@
             <a:endParaRPr lang="fr-FR"/>
           </a:p>
         </c:txPr>
-        <c:crossAx val="-676709232"/>
+        <c:crossAx val="-1236927216"/>
         <c:crosses val="autoZero"/>
         <c:auto val="1"/>
         <c:lblAlgn val="ctr"/>
@@ -14630,7 +14343,7 @@
         <c:noMultiLvlLbl val="0"/>
       </c:catAx>
       <c:valAx>
-        <c:axId val="-676709232"/>
+        <c:axId val="-1236927216"/>
         <c:scaling>
           <c:orientation val="minMax"/>
         </c:scaling>
@@ -14681,7 +14394,7 @@
             <a:endParaRPr lang="fr-FR"/>
           </a:p>
         </c:txPr>
-        <c:crossAx val="-676708688"/>
+        <c:crossAx val="-1236930480"/>
         <c:crosses val="autoZero"/>
         <c:crossBetween val="between"/>
       </c:valAx>

</xml_diff>